<commit_message>
Update merge sort and bubble sort
</commit_message>
<xml_diff>
--- a/Theory/Networks L1.docx
+++ b/Theory/Networks L1.docx
@@ -1151,24 +1151,12 @@
               </w:rPr>
             </w:rPrChange>
           </w:rPr>
-          <w:t xml:space="preserve">all computers </w:t>
+          <w:t xml:space="preserve">all computers are </w:t>
         </w:r>
-        <w:proofErr w:type="gramStart"/>
         <w:r>
           <w:rPr>
             <w:rFonts w:ascii="Google Sans" w:hAnsi="Google Sans"/>
             <w:rPrChange w:id="104" w:author="Abdul Ahad" w:date="2019-10-06T20:25:00Z">
-              <w:rPr>
-                <w:rFonts w:ascii="Varela" w:hAnsi="Varela"/>
-              </w:rPr>
-            </w:rPrChange>
-          </w:rPr>
-          <w:t xml:space="preserve">are </w:t>
-        </w:r>
-        <w:r>
-          <w:rPr>
-            <w:rFonts w:ascii="Google Sans" w:hAnsi="Google Sans"/>
-            <w:rPrChange w:id="105" w:author="Abdul Ahad" w:date="2019-10-06T20:25:00Z">
               <w:rPr>
                 <w:rFonts w:ascii="Varela" w:hAnsi="Varela"/>
               </w:rPr>
@@ -1177,32 +1165,20 @@
           <w:t xml:space="preserve">connected </w:t>
         </w:r>
       </w:ins>
-      <w:ins w:id="106" w:author="Abdul Ahad" w:date="2019-10-06T11:36:00Z">
+      <w:ins w:id="105" w:author="Abdul Ahad" w:date="2019-10-06T11:36:00Z">
         <w:r>
           <w:rPr>
             <w:rFonts w:ascii="Google Sans" w:hAnsi="Google Sans"/>
-            <w:rPrChange w:id="107" w:author="Abdul Ahad" w:date="2019-10-06T20:25:00Z">
+            <w:rPrChange w:id="106" w:author="Abdul Ahad" w:date="2019-10-06T20:25:00Z">
               <w:rPr>
                 <w:rFonts w:ascii="Varela" w:hAnsi="Varela"/>
               </w:rPr>
             </w:rPrChange>
           </w:rPr>
-          <w:t>with</w:t>
-        </w:r>
-        <w:proofErr w:type="gramEnd"/>
-        <w:r>
-          <w:rPr>
-            <w:rFonts w:ascii="Google Sans" w:hAnsi="Google Sans"/>
-            <w:rPrChange w:id="108" w:author="Abdul Ahad" w:date="2019-10-06T20:25:00Z">
-              <w:rPr>
-                <w:rFonts w:ascii="Varela" w:hAnsi="Varela"/>
-              </w:rPr>
-            </w:rPrChange>
-          </w:rPr>
-          <w:t xml:space="preserve"> each other to f</w:t>
+          <w:t>with each other to f</w:t>
         </w:r>
       </w:ins>
-      <w:ins w:id="109" w:author="Abdul Ahad" w:date="2019-10-07T08:02:00Z">
+      <w:ins w:id="107" w:author="Abdul Ahad" w:date="2019-10-07T08:02:00Z">
         <w:r>
           <w:rPr>
             <w:rFonts w:ascii="Google Sans" w:hAnsi="Google Sans"/>
@@ -1210,11 +1186,11 @@
           <w:t>o</w:t>
         </w:r>
       </w:ins>
-      <w:ins w:id="110" w:author="Abdul Ahad" w:date="2019-10-06T11:36:00Z">
+      <w:ins w:id="108" w:author="Abdul Ahad" w:date="2019-10-06T11:36:00Z">
         <w:r>
           <w:rPr>
             <w:rFonts w:ascii="Google Sans" w:hAnsi="Google Sans"/>
-            <w:rPrChange w:id="111" w:author="Abdul Ahad" w:date="2019-10-06T20:25:00Z">
+            <w:rPrChange w:id="109" w:author="Abdul Ahad" w:date="2019-10-06T20:25:00Z">
               <w:rPr>
                 <w:rFonts w:ascii="Varela" w:hAnsi="Varela"/>
               </w:rPr>
@@ -1237,7 +1213,7 @@
       <w:tr>
         <w:trPr>
           <w:divId w:val="2041853940"/>
-          <w:ins w:id="112" w:author="Abdul Ahad" w:date="2019-10-06T11:44:00Z"/>
+          <w:ins w:id="110" w:author="Abdul Ahad" w:date="2019-10-06T11:44:00Z"/>
         </w:trPr>
         <w:tc>
           <w:tcPr>
@@ -1248,14 +1224,14 @@
             <w:pPr>
               <w:jc w:val="center"/>
               <w:rPr>
-                <w:ins w:id="113" w:author="Abdul Ahad" w:date="2019-10-06T11:44:00Z"/>
+                <w:ins w:id="111" w:author="Abdul Ahad" w:date="2019-10-06T11:44:00Z"/>
                 <w:rFonts w:ascii="Cabin" w:hAnsi="Cabin"/>
                 <w:b/>
                 <w:bCs/>
                 <w:u w:val="single"/>
-                <w:rPrChange w:id="114" w:author="Abdul Ahad" w:date="2019-10-06T20:45:00Z">
+                <w:rPrChange w:id="112" w:author="Abdul Ahad" w:date="2019-10-06T20:45:00Z">
                   <w:rPr>
-                    <w:ins w:id="115" w:author="Abdul Ahad" w:date="2019-10-06T11:44:00Z"/>
+                    <w:ins w:id="113" w:author="Abdul Ahad" w:date="2019-10-06T11:44:00Z"/>
                     <w:rFonts w:ascii="Varela" w:hAnsi="Varela"/>
                     <w:b/>
                     <w:bCs/>
@@ -1264,7 +1240,7 @@
                 </w:rPrChange>
               </w:rPr>
             </w:pPr>
-            <w:ins w:id="116" w:author="Abdul Ahad" w:date="2019-10-06T11:44:00Z">
+            <w:ins w:id="114" w:author="Abdul Ahad" w:date="2019-10-06T11:44:00Z">
               <w:r>
                 <w:rPr>
                   <w:rFonts w:ascii="Cabin" w:eastAsia="Times New Roman" w:hAnsi="Cabin"/>
@@ -1273,7 +1249,7 @@
                   <w:sz w:val="32"/>
                   <w:szCs w:val="32"/>
                   <w:u w:val="single"/>
-                  <w:rPrChange w:id="117" w:author="Abdul Ahad" w:date="2019-10-06T20:45:00Z">
+                  <w:rPrChange w:id="115" w:author="Abdul Ahad" w:date="2019-10-06T20:45:00Z">
                     <w:rPr>
                       <w:rFonts w:ascii="Varela" w:hAnsi="Varela"/>
                       <w:b/>
@@ -1291,7 +1267,7 @@
                   <w:bCs/>
                   <w:sz w:val="32"/>
                   <w:szCs w:val="32"/>
-                  <w:rPrChange w:id="118" w:author="Abdul Ahad" w:date="2019-10-06T20:45:00Z">
+                  <w:rPrChange w:id="116" w:author="Abdul Ahad" w:date="2019-10-06T20:45:00Z">
                     <w:rPr>
                       <w:rFonts w:ascii="Varela" w:hAnsi="Varela"/>
                       <w:b/>
@@ -1309,7 +1285,7 @@
       <w:tr>
         <w:trPr>
           <w:divId w:val="2041853940"/>
-          <w:ins w:id="119" w:author="Abdul Ahad" w:date="2019-10-06T11:44:00Z"/>
+          <w:ins w:id="117" w:author="Abdul Ahad" w:date="2019-10-06T11:44:00Z"/>
         </w:trPr>
         <w:tc>
           <w:tcPr>
@@ -1319,15 +1295,15 @@
             <w:pPr>
               <w:jc w:val="center"/>
               <w:rPr>
-                <w:ins w:id="120" w:author="Abdul Ahad" w:date="2019-10-06T11:44:00Z"/>
+                <w:ins w:id="118" w:author="Abdul Ahad" w:date="2019-10-06T11:44:00Z"/>
                 <w:rFonts w:ascii="Cabin" w:hAnsi="Cabin"/>
                 <w:b/>
                 <w:bCs/>
                 <w:sz w:val="24"/>
                 <w:szCs w:val="24"/>
-                <w:rPrChange w:id="121" w:author="Abdul Ahad" w:date="2019-10-06T20:45:00Z">
+                <w:rPrChange w:id="119" w:author="Abdul Ahad" w:date="2019-10-06T20:45:00Z">
                   <w:rPr>
-                    <w:ins w:id="122" w:author="Abdul Ahad" w:date="2019-10-06T11:44:00Z"/>
+                    <w:ins w:id="120" w:author="Abdul Ahad" w:date="2019-10-06T11:44:00Z"/>
                     <w:rFonts w:ascii="Varela" w:hAnsi="Varela"/>
                     <w:b/>
                     <w:bCs/>
@@ -1335,7 +1311,7 @@
                 </w:rPrChange>
               </w:rPr>
             </w:pPr>
-            <w:ins w:id="123" w:author="Abdul Ahad" w:date="2019-10-06T11:44:00Z">
+            <w:ins w:id="121" w:author="Abdul Ahad" w:date="2019-10-06T11:44:00Z">
               <w:r>
                 <w:rPr>
                   <w:rFonts w:ascii="Cabin" w:hAnsi="Cabin"/>
@@ -1343,7 +1319,7 @@
                   <w:bCs/>
                   <w:sz w:val="24"/>
                   <w:szCs w:val="24"/>
-                  <w:rPrChange w:id="124" w:author="Abdul Ahad" w:date="2019-10-06T20:45:00Z">
+                  <w:rPrChange w:id="122" w:author="Abdul Ahad" w:date="2019-10-06T20:45:00Z">
                     <w:rPr>
                       <w:rFonts w:ascii="Varela" w:hAnsi="Varela"/>
                       <w:b/>
@@ -1364,15 +1340,15 @@
             <w:pPr>
               <w:jc w:val="center"/>
               <w:rPr>
-                <w:ins w:id="125" w:author="Abdul Ahad" w:date="2019-10-06T11:44:00Z"/>
+                <w:ins w:id="123" w:author="Abdul Ahad" w:date="2019-10-06T11:44:00Z"/>
                 <w:rFonts w:ascii="Cabin" w:hAnsi="Cabin"/>
                 <w:b/>
                 <w:bCs/>
                 <w:sz w:val="24"/>
                 <w:szCs w:val="24"/>
-                <w:rPrChange w:id="126" w:author="Abdul Ahad" w:date="2019-10-06T20:45:00Z">
+                <w:rPrChange w:id="124" w:author="Abdul Ahad" w:date="2019-10-06T20:45:00Z">
                   <w:rPr>
-                    <w:ins w:id="127" w:author="Abdul Ahad" w:date="2019-10-06T11:44:00Z"/>
+                    <w:ins w:id="125" w:author="Abdul Ahad" w:date="2019-10-06T11:44:00Z"/>
                     <w:rFonts w:ascii="Varela" w:hAnsi="Varela"/>
                     <w:b/>
                     <w:bCs/>
@@ -1380,7 +1356,7 @@
                 </w:rPrChange>
               </w:rPr>
             </w:pPr>
-            <w:ins w:id="128" w:author="Abdul Ahad" w:date="2019-10-06T11:44:00Z">
+            <w:ins w:id="126" w:author="Abdul Ahad" w:date="2019-10-06T11:44:00Z">
               <w:r>
                 <w:rPr>
                   <w:rFonts w:ascii="Cabin" w:hAnsi="Cabin"/>
@@ -1388,7 +1364,7 @@
                   <w:bCs/>
                   <w:sz w:val="24"/>
                   <w:szCs w:val="24"/>
-                  <w:rPrChange w:id="129" w:author="Abdul Ahad" w:date="2019-10-06T20:45:00Z">
+                  <w:rPrChange w:id="127" w:author="Abdul Ahad" w:date="2019-10-06T20:45:00Z">
                     <w:rPr>
                       <w:rFonts w:ascii="Varela" w:hAnsi="Varela"/>
                       <w:b/>
@@ -1405,7 +1381,7 @@
       <w:tr>
         <w:trPr>
           <w:divId w:val="2041853940"/>
-          <w:ins w:id="130" w:author="Abdul Ahad" w:date="2019-10-06T11:44:00Z"/>
+          <w:ins w:id="128" w:author="Abdul Ahad" w:date="2019-10-06T11:44:00Z"/>
         </w:trPr>
         <w:tc>
           <w:tcPr>
@@ -1414,40 +1390,40 @@
           <w:p>
             <w:pPr>
               <w:rPr>
-                <w:ins w:id="131" w:author="Abdul Ahad" w:date="2019-10-06T11:44:00Z"/>
+                <w:ins w:id="129" w:author="Abdul Ahad" w:date="2019-10-06T11:44:00Z"/>
                 <w:rFonts w:asciiTheme="majorHAnsi" w:hAnsiTheme="majorHAnsi" w:cstheme="majorHAnsi"/>
                 <w:sz w:val="24"/>
                 <w:szCs w:val="24"/>
-                <w:rPrChange w:id="132" w:author="Abdul Ahad" w:date="2019-10-07T08:44:00Z">
+                <w:rPrChange w:id="130" w:author="Abdul Ahad" w:date="2019-10-07T08:44:00Z">
                   <w:rPr>
-                    <w:ins w:id="133" w:author="Abdul Ahad" w:date="2019-10-06T11:44:00Z"/>
+                    <w:ins w:id="131" w:author="Abdul Ahad" w:date="2019-10-06T11:44:00Z"/>
                     <w:rFonts w:ascii="Varela" w:hAnsi="Varela"/>
                   </w:rPr>
                 </w:rPrChange>
               </w:rPr>
             </w:pPr>
-            <w:ins w:id="134" w:author="Abdul Ahad" w:date="2019-10-06T11:46:00Z">
+            <w:ins w:id="132" w:author="Abdul Ahad" w:date="2019-10-06T11:46:00Z">
               <w:r>
                 <w:rPr>
                   <w:rFonts w:asciiTheme="majorHAnsi" w:hAnsiTheme="majorHAnsi" w:cstheme="majorHAnsi"/>
                   <w:sz w:val="24"/>
                   <w:szCs w:val="24"/>
+                  <w:rPrChange w:id="133" w:author="Abdul Ahad" w:date="2019-10-07T08:44:00Z">
+                    <w:rPr>
+                      <w:rFonts w:ascii="Varela" w:hAnsi="Varela"/>
+                    </w:rPr>
+                  </w:rPrChange>
+                </w:rPr>
+                <w:t>If one computer breaks down, other computers w</w:t>
+              </w:r>
+            </w:ins>
+            <w:ins w:id="134" w:author="Abdul Ahad" w:date="2019-10-07T08:03:00Z">
+              <w:r>
+                <w:rPr>
+                  <w:rFonts w:asciiTheme="majorHAnsi" w:hAnsiTheme="majorHAnsi" w:cstheme="majorHAnsi"/>
+                  <w:sz w:val="24"/>
+                  <w:szCs w:val="24"/>
                   <w:rPrChange w:id="135" w:author="Abdul Ahad" w:date="2019-10-07T08:44:00Z">
-                    <w:rPr>
-                      <w:rFonts w:ascii="Varela" w:hAnsi="Varela"/>
-                    </w:rPr>
-                  </w:rPrChange>
-                </w:rPr>
-                <w:t>If one computer breaks down, other computers w</w:t>
-              </w:r>
-            </w:ins>
-            <w:ins w:id="136" w:author="Abdul Ahad" w:date="2019-10-07T08:03:00Z">
-              <w:r>
-                <w:rPr>
-                  <w:rFonts w:asciiTheme="majorHAnsi" w:hAnsiTheme="majorHAnsi" w:cstheme="majorHAnsi"/>
-                  <w:sz w:val="24"/>
-                  <w:szCs w:val="24"/>
-                  <w:rPrChange w:id="137" w:author="Abdul Ahad" w:date="2019-10-07T08:44:00Z">
                     <w:rPr>
                       <w:rFonts w:ascii="Cabin" w:hAnsi="Cabin"/>
                       <w:sz w:val="24"/>
@@ -1458,13 +1434,13 @@
                 <w:t>ill no</w:t>
               </w:r>
             </w:ins>
-            <w:ins w:id="138" w:author="Abdul Ahad" w:date="2019-10-06T11:46:00Z">
+            <w:ins w:id="136" w:author="Abdul Ahad" w:date="2019-10-06T11:46:00Z">
               <w:r>
                 <w:rPr>
                   <w:rFonts w:asciiTheme="majorHAnsi" w:hAnsiTheme="majorHAnsi" w:cstheme="majorHAnsi"/>
                   <w:sz w:val="24"/>
                   <w:szCs w:val="24"/>
-                  <w:rPrChange w:id="139" w:author="Abdul Ahad" w:date="2019-10-07T08:44:00Z">
+                  <w:rPrChange w:id="137" w:author="Abdul Ahad" w:date="2019-10-07T08:44:00Z">
                     <w:rPr>
                       <w:rFonts w:ascii="Varela" w:hAnsi="Varela"/>
                     </w:rPr>
@@ -1482,25 +1458,25 @@
           <w:p>
             <w:pPr>
               <w:rPr>
-                <w:ins w:id="140" w:author="Abdul Ahad" w:date="2019-10-06T11:44:00Z"/>
+                <w:ins w:id="138" w:author="Abdul Ahad" w:date="2019-10-06T11:44:00Z"/>
                 <w:rFonts w:asciiTheme="majorHAnsi" w:hAnsiTheme="majorHAnsi" w:cstheme="majorHAnsi"/>
                 <w:sz w:val="24"/>
                 <w:szCs w:val="24"/>
-                <w:rPrChange w:id="141" w:author="Abdul Ahad" w:date="2019-10-07T08:44:00Z">
+                <w:rPrChange w:id="139" w:author="Abdul Ahad" w:date="2019-10-07T08:44:00Z">
                   <w:rPr>
-                    <w:ins w:id="142" w:author="Abdul Ahad" w:date="2019-10-06T11:44:00Z"/>
+                    <w:ins w:id="140" w:author="Abdul Ahad" w:date="2019-10-06T11:44:00Z"/>
                     <w:rFonts w:ascii="Varela" w:hAnsi="Varela"/>
                   </w:rPr>
                 </w:rPrChange>
               </w:rPr>
             </w:pPr>
-            <w:ins w:id="143" w:author="Abdul Ahad" w:date="2019-10-06T11:53:00Z">
+            <w:ins w:id="141" w:author="Abdul Ahad" w:date="2019-10-06T11:53:00Z">
               <w:r>
                 <w:rPr>
                   <w:rFonts w:asciiTheme="majorHAnsi" w:hAnsiTheme="majorHAnsi" w:cstheme="majorHAnsi"/>
                   <w:sz w:val="24"/>
                   <w:szCs w:val="24"/>
-                  <w:rPrChange w:id="144" w:author="Abdul Ahad" w:date="2019-10-07T08:44:00Z">
+                  <w:rPrChange w:id="142" w:author="Abdul Ahad" w:date="2019-10-07T08:44:00Z">
                     <w:rPr>
                       <w:rFonts w:ascii="Segoe UI" w:hAnsi="Segoe UI" w:cs="Segoe UI"/>
                       <w:color w:val="363636"/>
@@ -1512,13 +1488,13 @@
                 <w:t xml:space="preserve">Communication delay is directly proportional to </w:t>
               </w:r>
             </w:ins>
-            <w:ins w:id="145" w:author="Abdul Ahad" w:date="2019-10-07T08:03:00Z">
+            <w:ins w:id="143" w:author="Abdul Ahad" w:date="2019-10-07T08:03:00Z">
               <w:r>
                 <w:rPr>
                   <w:rFonts w:asciiTheme="majorHAnsi" w:hAnsiTheme="majorHAnsi" w:cstheme="majorHAnsi"/>
                   <w:sz w:val="24"/>
                   <w:szCs w:val="24"/>
-                  <w:rPrChange w:id="146" w:author="Abdul Ahad" w:date="2019-10-07T08:44:00Z">
+                  <w:rPrChange w:id="144" w:author="Abdul Ahad" w:date="2019-10-07T08:44:00Z">
                     <w:rPr>
                       <w:rFonts w:ascii="Cabin" w:hAnsi="Cabin"/>
                       <w:sz w:val="24"/>
@@ -1529,13 +1505,13 @@
                 <w:t xml:space="preserve">the </w:t>
               </w:r>
             </w:ins>
-            <w:ins w:id="147" w:author="Abdul Ahad" w:date="2019-10-06T11:53:00Z">
+            <w:ins w:id="145" w:author="Abdul Ahad" w:date="2019-10-06T11:53:00Z">
               <w:r>
                 <w:rPr>
                   <w:rFonts w:asciiTheme="majorHAnsi" w:hAnsiTheme="majorHAnsi" w:cstheme="majorHAnsi"/>
                   <w:sz w:val="24"/>
                   <w:szCs w:val="24"/>
-                  <w:rPrChange w:id="148" w:author="Abdul Ahad" w:date="2019-10-07T08:44:00Z">
+                  <w:rPrChange w:id="146" w:author="Abdul Ahad" w:date="2019-10-07T08:44:00Z">
                     <w:rPr>
                       <w:rFonts w:ascii="Segoe UI" w:hAnsi="Segoe UI" w:cs="Segoe UI"/>
                       <w:color w:val="363636"/>
@@ -1553,7 +1529,7 @@
       <w:tr>
         <w:trPr>
           <w:divId w:val="2041853940"/>
-          <w:ins w:id="149" w:author="Abdul Ahad" w:date="2019-10-06T11:44:00Z"/>
+          <w:ins w:id="147" w:author="Abdul Ahad" w:date="2019-10-06T11:44:00Z"/>
         </w:trPr>
         <w:tc>
           <w:tcPr>
@@ -1562,31 +1538,30 @@
           <w:p>
             <w:pPr>
               <w:rPr>
-                <w:ins w:id="150" w:author="Abdul Ahad" w:date="2019-10-06T11:44:00Z"/>
+                <w:ins w:id="148" w:author="Abdul Ahad" w:date="2019-10-06T11:44:00Z"/>
                 <w:rFonts w:asciiTheme="majorHAnsi" w:hAnsiTheme="majorHAnsi" w:cstheme="majorHAnsi"/>
                 <w:sz w:val="24"/>
                 <w:szCs w:val="24"/>
-                <w:rPrChange w:id="151" w:author="Abdul Ahad" w:date="2019-10-07T08:44:00Z">
+                <w:rPrChange w:id="149" w:author="Abdul Ahad" w:date="2019-10-07T08:44:00Z">
                   <w:rPr>
-                    <w:ins w:id="152" w:author="Abdul Ahad" w:date="2019-10-06T11:44:00Z"/>
+                    <w:ins w:id="150" w:author="Abdul Ahad" w:date="2019-10-06T11:44:00Z"/>
                     <w:rFonts w:ascii="Varela" w:hAnsi="Varela"/>
                   </w:rPr>
                 </w:rPrChange>
               </w:rPr>
             </w:pPr>
-            <w:ins w:id="153" w:author="Abdul Ahad" w:date="2019-10-06T11:49:00Z">
+            <w:ins w:id="151" w:author="Abdul Ahad" w:date="2019-10-06T11:49:00Z">
               <w:r>
                 <w:rPr>
                   <w:rFonts w:asciiTheme="majorHAnsi" w:hAnsiTheme="majorHAnsi" w:cstheme="majorHAnsi"/>
                   <w:sz w:val="24"/>
                   <w:szCs w:val="24"/>
-                  <w:rPrChange w:id="154" w:author="Abdul Ahad" w:date="2019-10-07T08:44:00Z">
+                  <w:rPrChange w:id="152" w:author="Abdul Ahad" w:date="2019-10-07T08:44:00Z">
                     <w:rPr>
                       <w:rFonts w:ascii="Varela" w:hAnsi="Varela"/>
                     </w:rPr>
                   </w:rPrChange>
                 </w:rPr>
-                <w:lastRenderedPageBreak/>
                 <w:t>Easier to set up than a bus line</w:t>
               </w:r>
             </w:ins>
@@ -1599,25 +1574,25 @@
           <w:p>
             <w:pPr>
               <w:rPr>
-                <w:ins w:id="155" w:author="Abdul Ahad" w:date="2019-10-06T11:44:00Z"/>
+                <w:ins w:id="153" w:author="Abdul Ahad" w:date="2019-10-06T11:44:00Z"/>
                 <w:rFonts w:asciiTheme="majorHAnsi" w:hAnsiTheme="majorHAnsi" w:cstheme="majorHAnsi"/>
                 <w:sz w:val="24"/>
                 <w:szCs w:val="24"/>
-                <w:rPrChange w:id="156" w:author="Abdul Ahad" w:date="2019-10-07T08:44:00Z">
+                <w:rPrChange w:id="154" w:author="Abdul Ahad" w:date="2019-10-07T08:44:00Z">
                   <w:rPr>
-                    <w:ins w:id="157" w:author="Abdul Ahad" w:date="2019-10-06T11:44:00Z"/>
+                    <w:ins w:id="155" w:author="Abdul Ahad" w:date="2019-10-06T11:44:00Z"/>
                     <w:rFonts w:ascii="Varela" w:hAnsi="Varela"/>
                   </w:rPr>
                 </w:rPrChange>
               </w:rPr>
             </w:pPr>
-            <w:ins w:id="158" w:author="Abdul Ahad" w:date="2019-10-06T11:56:00Z">
+            <w:ins w:id="156" w:author="Abdul Ahad" w:date="2019-10-06T11:56:00Z">
               <w:r>
                 <w:rPr>
                   <w:rFonts w:asciiTheme="majorHAnsi" w:hAnsiTheme="majorHAnsi" w:cstheme="majorHAnsi"/>
                   <w:sz w:val="24"/>
                   <w:szCs w:val="24"/>
-                  <w:rPrChange w:id="159" w:author="Abdul Ahad" w:date="2019-10-07T08:44:00Z">
+                  <w:rPrChange w:id="157" w:author="Abdul Ahad" w:date="2019-10-07T08:44:00Z">
                     <w:rPr>
                       <w:rFonts w:ascii="Varela" w:hAnsi="Varela"/>
                       <w:sz w:val="20"/>
@@ -1628,13 +1603,13 @@
                 <w:t>Moving, adding, or changi</w:t>
               </w:r>
             </w:ins>
-            <w:ins w:id="160" w:author="Abdul Ahad" w:date="2019-10-06T11:57:00Z">
+            <w:ins w:id="158" w:author="Abdul Ahad" w:date="2019-10-06T11:57:00Z">
               <w:r>
                 <w:rPr>
                   <w:rFonts w:asciiTheme="majorHAnsi" w:hAnsiTheme="majorHAnsi" w:cstheme="majorHAnsi"/>
                   <w:sz w:val="24"/>
                   <w:szCs w:val="24"/>
-                  <w:rPrChange w:id="161" w:author="Abdul Ahad" w:date="2019-10-07T08:44:00Z">
+                  <w:rPrChange w:id="159" w:author="Abdul Ahad" w:date="2019-10-07T08:44:00Z">
                     <w:rPr>
                       <w:rFonts w:ascii="Varela" w:hAnsi="Varela"/>
                       <w:sz w:val="20"/>
@@ -1645,13 +1620,13 @@
                 <w:t>n</w:t>
               </w:r>
             </w:ins>
-            <w:ins w:id="162" w:author="Abdul Ahad" w:date="2019-10-06T11:56:00Z">
+            <w:ins w:id="160" w:author="Abdul Ahad" w:date="2019-10-06T11:56:00Z">
               <w:r>
                 <w:rPr>
                   <w:rFonts w:asciiTheme="majorHAnsi" w:hAnsiTheme="majorHAnsi" w:cstheme="majorHAnsi"/>
                   <w:sz w:val="24"/>
                   <w:szCs w:val="24"/>
-                  <w:rPrChange w:id="163" w:author="Abdul Ahad" w:date="2019-10-07T08:44:00Z">
+                  <w:rPrChange w:id="161" w:author="Abdul Ahad" w:date="2019-10-07T08:44:00Z">
                     <w:rPr>
                       <w:rFonts w:ascii="Varela" w:hAnsi="Varela"/>
                       <w:sz w:val="20"/>
@@ -1668,7 +1643,7 @@
       <w:tr>
         <w:trPr>
           <w:divId w:val="2041853940"/>
-          <w:ins w:id="164" w:author="Abdul Ahad" w:date="2019-10-06T11:44:00Z"/>
+          <w:ins w:id="162" w:author="Abdul Ahad" w:date="2019-10-06T11:44:00Z"/>
         </w:trPr>
         <w:tc>
           <w:tcPr>
@@ -1677,25 +1652,25 @@
           <w:p>
             <w:pPr>
               <w:rPr>
-                <w:ins w:id="165" w:author="Abdul Ahad" w:date="2019-10-06T11:44:00Z"/>
+                <w:ins w:id="163" w:author="Abdul Ahad" w:date="2019-10-06T11:44:00Z"/>
                 <w:rFonts w:asciiTheme="majorHAnsi" w:hAnsiTheme="majorHAnsi" w:cstheme="majorHAnsi"/>
                 <w:sz w:val="24"/>
                 <w:szCs w:val="24"/>
-                <w:rPrChange w:id="166" w:author="Abdul Ahad" w:date="2019-10-07T08:44:00Z">
+                <w:rPrChange w:id="164" w:author="Abdul Ahad" w:date="2019-10-07T08:44:00Z">
                   <w:rPr>
-                    <w:ins w:id="167" w:author="Abdul Ahad" w:date="2019-10-06T11:44:00Z"/>
+                    <w:ins w:id="165" w:author="Abdul Ahad" w:date="2019-10-06T11:44:00Z"/>
                     <w:rFonts w:ascii="Varela" w:hAnsi="Varela"/>
                   </w:rPr>
                 </w:rPrChange>
               </w:rPr>
             </w:pPr>
-            <w:ins w:id="168" w:author="Abdul Ahad" w:date="2019-10-06T11:52:00Z">
+            <w:ins w:id="166" w:author="Abdul Ahad" w:date="2019-10-06T11:52:00Z">
               <w:r>
                 <w:rPr>
                   <w:rFonts w:asciiTheme="majorHAnsi" w:hAnsiTheme="majorHAnsi" w:cstheme="majorHAnsi"/>
                   <w:sz w:val="24"/>
                   <w:szCs w:val="24"/>
-                  <w:rPrChange w:id="169" w:author="Abdul Ahad" w:date="2019-10-07T08:44:00Z">
+                  <w:rPrChange w:id="167" w:author="Abdul Ahad" w:date="2019-10-07T08:44:00Z">
                     <w:rPr>
                       <w:rFonts w:ascii="Varela" w:hAnsi="Varela"/>
                     </w:rPr>
@@ -1713,25 +1688,25 @@
           <w:p>
             <w:pPr>
               <w:rPr>
-                <w:ins w:id="170" w:author="Abdul Ahad" w:date="2019-10-06T11:44:00Z"/>
+                <w:ins w:id="168" w:author="Abdul Ahad" w:date="2019-10-06T11:44:00Z"/>
                 <w:rFonts w:asciiTheme="majorHAnsi" w:hAnsiTheme="majorHAnsi" w:cstheme="majorHAnsi"/>
                 <w:sz w:val="24"/>
                 <w:szCs w:val="24"/>
-                <w:rPrChange w:id="171" w:author="Abdul Ahad" w:date="2019-10-07T08:44:00Z">
+                <w:rPrChange w:id="169" w:author="Abdul Ahad" w:date="2019-10-07T08:44:00Z">
                   <w:rPr>
-                    <w:ins w:id="172" w:author="Abdul Ahad" w:date="2019-10-06T11:44:00Z"/>
+                    <w:ins w:id="170" w:author="Abdul Ahad" w:date="2019-10-06T11:44:00Z"/>
                     <w:rFonts w:ascii="Varela" w:hAnsi="Varela"/>
                   </w:rPr>
                 </w:rPrChange>
               </w:rPr>
             </w:pPr>
-            <w:ins w:id="173" w:author="Abdul Ahad" w:date="2019-10-06T11:57:00Z">
+            <w:ins w:id="171" w:author="Abdul Ahad" w:date="2019-10-06T11:57:00Z">
               <w:r>
                 <w:rPr>
                   <w:rFonts w:asciiTheme="majorHAnsi" w:hAnsiTheme="majorHAnsi" w:cstheme="majorHAnsi"/>
                   <w:sz w:val="24"/>
                   <w:szCs w:val="24"/>
-                  <w:rPrChange w:id="174" w:author="Abdul Ahad" w:date="2019-10-07T08:44:00Z">
+                  <w:rPrChange w:id="172" w:author="Abdul Ahad" w:date="2019-10-07T08:44:00Z">
                     <w:rPr>
                       <w:rFonts w:ascii="Segoe UI" w:hAnsi="Segoe UI" w:cs="Segoe UI"/>
                       <w:color w:val="363636"/>
@@ -1751,13 +1726,13 @@
       <w:pPr>
         <w:divId w:val="2041853940"/>
         <w:rPr>
-          <w:ins w:id="175" w:author="Abdul Ahad" w:date="2019-10-06T11:54:00Z"/>
+          <w:ins w:id="173" w:author="Abdul Ahad" w:date="2019-10-06T11:54:00Z"/>
           <w:rFonts w:ascii="Google Sans" w:eastAsia="Times New Roman" w:hAnsi="Google Sans"/>
           <w:sz w:val="24"/>
           <w:szCs w:val="24"/>
-          <w:rPrChange w:id="176" w:author="Abdul Ahad" w:date="2019-10-06T20:25:00Z">
+          <w:rPrChange w:id="174" w:author="Abdul Ahad" w:date="2019-10-06T20:25:00Z">
             <w:rPr>
-              <w:ins w:id="177" w:author="Abdul Ahad" w:date="2019-10-06T11:54:00Z"/>
+              <w:ins w:id="175" w:author="Abdul Ahad" w:date="2019-10-06T11:54:00Z"/>
               <w:rFonts w:eastAsia="Times New Roman"/>
               <w:sz w:val="24"/>
               <w:szCs w:val="24"/>
@@ -1770,26 +1745,27 @@
       <w:pPr>
         <w:divId w:val="610282646"/>
         <w:rPr>
-          <w:ins w:id="178" w:author="Abdul Ahad" w:date="2019-10-06T20:28:00Z"/>
+          <w:ins w:id="176" w:author="Abdul Ahad" w:date="2019-10-06T20:28:00Z"/>
           <w:rFonts w:ascii="Google Sans" w:eastAsia="Times New Roman" w:hAnsi="Google Sans"/>
           <w:sz w:val="24"/>
           <w:szCs w:val="24"/>
         </w:rPr>
       </w:pPr>
-      <w:ins w:id="179" w:author="Abdul Ahad" w:date="2019-10-06T20:02:00Z">
+      <w:ins w:id="177" w:author="Abdul Ahad" w:date="2019-10-06T20:02:00Z">
         <w:r>
           <w:rPr>
             <w:rFonts w:ascii="Google Sans" w:eastAsia="Times New Roman" w:hAnsi="Google Sans"/>
             <w:b/>
             <w:bCs/>
             <w:noProof/>
-            <w:rPrChange w:id="180" w:author="Abdul Ahad" w:date="2019-10-06T20:25:00Z">
+            <w:rPrChange w:id="178" w:author="Abdul Ahad" w:date="2019-10-06T20:25:00Z">
               <w:rPr>
                 <w:rFonts w:eastAsia="Times New Roman"/>
                 <w:noProof/>
               </w:rPr>
             </w:rPrChange>
           </w:rPr>
+          <w:lastRenderedPageBreak/>
           <w:drawing>
             <wp:anchor distT="0" distB="0" distL="114300" distR="114300" simplePos="0" relativeHeight="251660288" behindDoc="1" locked="0" layoutInCell="1" allowOverlap="1" wp14:anchorId="6EB4F57C" wp14:editId="6B8D277A">
               <wp:simplePos x="0" y="0"/>
@@ -1848,7 +1824,7 @@
           </w:drawing>
         </w:r>
       </w:ins>
-      <w:ins w:id="181" w:author="Abdul Ahad" w:date="2019-10-06T19:51:00Z">
+      <w:ins w:id="179" w:author="Abdul Ahad" w:date="2019-10-06T19:51:00Z">
         <w:r>
           <w:rPr>
             <w:rFonts w:ascii="Google Sans" w:eastAsia="Times New Roman" w:hAnsi="Google Sans"/>
@@ -1856,7 +1832,7 @@
             <w:bCs/>
             <w:sz w:val="24"/>
             <w:szCs w:val="24"/>
-            <w:rPrChange w:id="182" w:author="Abdul Ahad" w:date="2019-10-06T20:25:00Z">
+            <w:rPrChange w:id="180" w:author="Abdul Ahad" w:date="2019-10-06T20:25:00Z">
               <w:rPr>
                 <w:rFonts w:eastAsia="Times New Roman"/>
                 <w:sz w:val="24"/>
@@ -1871,7 +1847,7 @@
             <w:rFonts w:ascii="Google Sans" w:eastAsia="Times New Roman" w:hAnsi="Google Sans"/>
             <w:sz w:val="24"/>
             <w:szCs w:val="24"/>
-            <w:rPrChange w:id="183" w:author="Abdul Ahad" w:date="2019-10-06T20:25:00Z">
+            <w:rPrChange w:id="181" w:author="Abdul Ahad" w:date="2019-10-06T20:25:00Z">
               <w:rPr>
                 <w:rFonts w:eastAsia="Times New Roman"/>
                 <w:sz w:val="24"/>
@@ -1882,13 +1858,13 @@
           <w:t xml:space="preserve"> </w:t>
         </w:r>
       </w:ins>
-      <w:ins w:id="184" w:author="Abdul Ahad" w:date="2019-10-06T20:02:00Z">
+      <w:ins w:id="182" w:author="Abdul Ahad" w:date="2019-10-06T20:02:00Z">
         <w:r>
           <w:rPr>
             <w:rFonts w:ascii="Google Sans" w:eastAsia="Times New Roman" w:hAnsi="Google Sans"/>
             <w:sz w:val="24"/>
             <w:szCs w:val="24"/>
-            <w:rPrChange w:id="185" w:author="Abdul Ahad" w:date="2019-10-06T20:25:00Z">
+            <w:rPrChange w:id="183" w:author="Abdul Ahad" w:date="2019-10-06T20:25:00Z">
               <w:rPr>
                 <w:rFonts w:eastAsia="Times New Roman"/>
                 <w:sz w:val="24"/>
@@ -1899,7 +1875,7 @@
           <w:t xml:space="preserve">a network structure where every node is connected to </w:t>
         </w:r>
       </w:ins>
-      <w:ins w:id="186" w:author="Abdul Ahad" w:date="2019-10-06T20:28:00Z">
+      <w:ins w:id="184" w:author="Abdul Ahad" w:date="2019-10-06T20:28:00Z">
         <w:r>
           <w:rPr>
             <w:rFonts w:ascii="Google Sans" w:eastAsia="Times New Roman" w:hAnsi="Google Sans"/>
@@ -1909,7 +1885,7 @@
           <w:t>at least one</w:t>
         </w:r>
       </w:ins>
-      <w:ins w:id="187" w:author="Abdul Ahad" w:date="2019-10-06T20:29:00Z">
+      <w:ins w:id="185" w:author="Abdul Ahad" w:date="2019-10-06T20:29:00Z">
         <w:r>
           <w:rPr>
             <w:rFonts w:ascii="Google Sans" w:eastAsia="Times New Roman" w:hAnsi="Google Sans"/>
@@ -1924,13 +1900,13 @@
       <w:pPr>
         <w:divId w:val="610282646"/>
         <w:rPr>
-          <w:ins w:id="188" w:author="Abdul Ahad" w:date="2019-10-06T20:35:00Z"/>
+          <w:ins w:id="186" w:author="Abdul Ahad" w:date="2019-10-06T20:35:00Z"/>
           <w:rFonts w:ascii="Google Sans" w:eastAsia="Times New Roman" w:hAnsi="Google Sans"/>
           <w:sz w:val="24"/>
           <w:szCs w:val="24"/>
         </w:rPr>
       </w:pPr>
-      <w:ins w:id="189" w:author="Abdul Ahad" w:date="2019-10-06T20:28:00Z">
+      <w:ins w:id="187" w:author="Abdul Ahad" w:date="2019-10-06T20:28:00Z">
         <w:r>
           <w:rPr>
             <w:rFonts w:ascii="Google Sans" w:eastAsia="Times New Roman" w:hAnsi="Google Sans"/>
@@ -1940,7 +1916,7 @@
           <w:t xml:space="preserve">When every </w:t>
         </w:r>
       </w:ins>
-      <w:ins w:id="190" w:author="Abdul Ahad" w:date="2019-10-06T20:31:00Z">
+      <w:ins w:id="188" w:author="Abdul Ahad" w:date="2019-10-06T20:31:00Z">
         <w:r>
           <w:rPr>
             <w:rFonts w:ascii="Google Sans" w:eastAsia="Times New Roman" w:hAnsi="Google Sans"/>
@@ -1950,7 +1926,7 @@
           <w:t xml:space="preserve">single </w:t>
         </w:r>
       </w:ins>
-      <w:ins w:id="191" w:author="Abdul Ahad" w:date="2019-10-06T20:28:00Z">
+      <w:ins w:id="189" w:author="Abdul Ahad" w:date="2019-10-06T20:28:00Z">
         <w:r>
           <w:rPr>
             <w:rFonts w:ascii="Google Sans" w:eastAsia="Times New Roman" w:hAnsi="Google Sans"/>
@@ -1960,7 +1936,7 @@
           <w:t>computer has a</w:t>
         </w:r>
       </w:ins>
-      <w:ins w:id="192" w:author="Abdul Ahad" w:date="2019-10-06T20:29:00Z">
+      <w:ins w:id="190" w:author="Abdul Ahad" w:date="2019-10-06T20:29:00Z">
         <w:r>
           <w:rPr>
             <w:rFonts w:ascii="Google Sans" w:eastAsia="Times New Roman" w:hAnsi="Google Sans"/>
@@ -1970,7 +1946,7 @@
           <w:t xml:space="preserve"> connection </w:t>
         </w:r>
       </w:ins>
-      <w:ins w:id="193" w:author="Abdul Ahad" w:date="2019-10-06T20:28:00Z">
+      <w:ins w:id="191" w:author="Abdul Ahad" w:date="2019-10-06T20:28:00Z">
         <w:r>
           <w:rPr>
             <w:rFonts w:ascii="Google Sans" w:eastAsia="Times New Roman" w:hAnsi="Google Sans"/>
@@ -1980,7 +1956,7 @@
           <w:t>with each other</w:t>
         </w:r>
       </w:ins>
-      <w:ins w:id="194" w:author="Abdul Ahad" w:date="2019-10-06T20:31:00Z">
+      <w:ins w:id="192" w:author="Abdul Ahad" w:date="2019-10-06T20:31:00Z">
         <w:r>
           <w:rPr>
             <w:rFonts w:ascii="Google Sans" w:eastAsia="Times New Roman" w:hAnsi="Google Sans"/>
@@ -1990,7 +1966,7 @@
           <w:t xml:space="preserve"> computer</w:t>
         </w:r>
       </w:ins>
-      <w:ins w:id="195" w:author="Abdul Ahad" w:date="2019-10-06T20:30:00Z">
+      <w:ins w:id="193" w:author="Abdul Ahad" w:date="2019-10-06T20:30:00Z">
         <w:r>
           <w:rPr>
             <w:rFonts w:ascii="Google Sans" w:eastAsia="Times New Roman" w:hAnsi="Google Sans"/>
@@ -2000,7 +1976,7 @@
           <w:t xml:space="preserve">, it is called a </w:t>
         </w:r>
       </w:ins>
-      <w:ins w:id="196" w:author="Abdul Ahad" w:date="2019-10-06T20:31:00Z">
+      <w:ins w:id="194" w:author="Abdul Ahad" w:date="2019-10-06T20:31:00Z">
         <w:r>
           <w:rPr>
             <w:rFonts w:ascii="Google Sans" w:eastAsia="Times New Roman" w:hAnsi="Google Sans"/>
@@ -2014,7 +1990,7 @@
           <w:t>full mesh topology</w:t>
         </w:r>
       </w:ins>
-      <w:ins w:id="197" w:author="Abdul Ahad" w:date="2019-10-06T20:32:00Z">
+      <w:ins w:id="195" w:author="Abdul Ahad" w:date="2019-10-06T20:32:00Z">
         <w:r>
           <w:rPr>
             <w:rFonts w:ascii="Google Sans" w:eastAsia="Times New Roman" w:hAnsi="Google Sans"/>
@@ -2028,7 +2004,7 @@
           <w:t xml:space="preserve">. </w:t>
         </w:r>
       </w:ins>
-      <w:ins w:id="198" w:author="Abdul Ahad" w:date="2019-10-06T20:34:00Z">
+      <w:ins w:id="196" w:author="Abdul Ahad" w:date="2019-10-06T20:34:00Z">
         <w:r>
           <w:rPr>
             <w:rFonts w:ascii="Google Sans" w:eastAsia="Times New Roman" w:hAnsi="Google Sans"/>
@@ -2038,7 +2014,7 @@
           <w:t>To find the number of computers, you can use</w:t>
         </w:r>
       </w:ins>
-      <w:ins w:id="199" w:author="Abdul Ahad" w:date="2019-10-07T07:46:00Z">
+      <w:ins w:id="197" w:author="Abdul Ahad" w:date="2019-10-07T07:46:00Z">
         <w:r>
           <w:rPr>
             <w:rFonts w:ascii="Google Sans" w:eastAsia="Times New Roman" w:hAnsi="Google Sans"/>
@@ -2048,7 +2024,7 @@
           <w:t>:</w:t>
         </w:r>
       </w:ins>
-      <w:ins w:id="200" w:author="Abdul Ahad" w:date="2019-10-06T20:34:00Z">
+      <w:ins w:id="198" w:author="Abdul Ahad" w:date="2019-10-06T20:34:00Z">
         <w:r>
           <w:rPr>
             <w:rFonts w:ascii="Google Sans" w:eastAsia="Times New Roman" w:hAnsi="Google Sans"/>
@@ -2058,7 +2034,7 @@
           <w:t xml:space="preserve"> </w:t>
         </w:r>
       </w:ins>
-      <w:ins w:id="201" w:author="Abdul Ahad" w:date="2019-10-06T20:35:00Z">
+      <w:ins w:id="199" w:author="Abdul Ahad" w:date="2019-10-06T20:35:00Z">
         <w:r>
           <w:rPr>
             <w:rFonts w:ascii="Google Sans" w:eastAsia="Times New Roman" w:hAnsi="Google Sans"/>
@@ -2077,19 +2053,19 @@
       <w:pPr>
         <w:divId w:val="610282646"/>
         <w:rPr>
-          <w:ins w:id="202" w:author="Abdul Ahad" w:date="2019-10-06T20:36:00Z"/>
+          <w:ins w:id="200" w:author="Abdul Ahad" w:date="2019-10-06T20:36:00Z"/>
           <w:rFonts w:ascii="Google Sans" w:eastAsia="Times New Roman" w:hAnsi="Google Sans"/>
           <w:sz w:val="24"/>
           <w:szCs w:val="24"/>
         </w:rPr>
       </w:pPr>
-      <w:ins w:id="203" w:author="Abdul Ahad" w:date="2019-10-06T20:36:00Z">
+      <w:ins w:id="201" w:author="Abdul Ahad" w:date="2019-10-06T20:36:00Z">
         <w:r>
           <w:rPr>
             <w:rFonts w:ascii="Google Sans" w:eastAsia="Times New Roman" w:hAnsi="Google Sans"/>
             <w:sz w:val="24"/>
             <w:szCs w:val="24"/>
-            <w:rPrChange w:id="204" w:author="Abdul Ahad" w:date="2019-10-06T20:36:00Z">
+            <w:rPrChange w:id="202" w:author="Abdul Ahad" w:date="2019-10-06T20:36:00Z">
               <w:rPr/>
             </w:rPrChange>
           </w:rPr>
@@ -2104,7 +2080,7 @@
             <w:iCs/>
             <w:sz w:val="24"/>
             <w:szCs w:val="24"/>
-            <w:rPrChange w:id="205" w:author="Abdul Ahad" w:date="2019-10-06T20:36:00Z">
+            <w:rPrChange w:id="203" w:author="Abdul Ahad" w:date="2019-10-06T20:36:00Z">
               <w:rPr>
                 <w:i/>
                 <w:iCs/>
@@ -2118,7 +2094,7 @@
             <w:rFonts w:ascii="Google Sans" w:eastAsia="Times New Roman" w:hAnsi="Google Sans"/>
             <w:sz w:val="24"/>
             <w:szCs w:val="24"/>
-            <w:rPrChange w:id="206" w:author="Abdul Ahad" w:date="2019-10-06T20:36:00Z">
+            <w:rPrChange w:id="204" w:author="Abdul Ahad" w:date="2019-10-06T20:36:00Z">
               <w:rPr/>
             </w:rPrChange>
           </w:rPr>
@@ -2138,13 +2114,13 @@
       <w:pPr>
         <w:divId w:val="610282646"/>
         <w:rPr>
-          <w:ins w:id="207" w:author="Abdul Ahad" w:date="2019-10-06T20:03:00Z"/>
+          <w:ins w:id="205" w:author="Abdul Ahad" w:date="2019-10-06T20:03:00Z"/>
           <w:rFonts w:ascii="Google Sans" w:eastAsia="Times New Roman" w:hAnsi="Google Sans"/>
           <w:sz w:val="8"/>
           <w:szCs w:val="8"/>
-          <w:rPrChange w:id="208" w:author="Abdul Ahad" w:date="2019-10-06T20:36:00Z">
+          <w:rPrChange w:id="206" w:author="Abdul Ahad" w:date="2019-10-06T20:36:00Z">
             <w:rPr>
-              <w:ins w:id="209" w:author="Abdul Ahad" w:date="2019-10-06T20:03:00Z"/>
+              <w:ins w:id="207" w:author="Abdul Ahad" w:date="2019-10-06T20:03:00Z"/>
               <w:rFonts w:ascii="Varela" w:eastAsia="Times New Roman" w:hAnsi="Varela"/>
               <w:sz w:val="24"/>
               <w:szCs w:val="24"/>
@@ -2166,7 +2142,7 @@
       <w:tr>
         <w:trPr>
           <w:divId w:val="610282646"/>
-          <w:ins w:id="210" w:author="Abdul Ahad" w:date="2019-10-06T20:03:00Z"/>
+          <w:ins w:id="208" w:author="Abdul Ahad" w:date="2019-10-06T20:03:00Z"/>
         </w:trPr>
         <w:tc>
           <w:tcPr>
@@ -2177,27 +2153,27 @@
             <w:pPr>
               <w:jc w:val="center"/>
               <w:rPr>
-                <w:ins w:id="211" w:author="Abdul Ahad" w:date="2019-10-06T20:03:00Z"/>
+                <w:ins w:id="209" w:author="Abdul Ahad" w:date="2019-10-06T20:03:00Z"/>
                 <w:rFonts w:ascii="Cabin" w:eastAsia="Times New Roman" w:hAnsi="Cabin"/>
                 <w:b/>
                 <w:bCs/>
                 <w:sz w:val="32"/>
                 <w:szCs w:val="32"/>
                 <w:u w:val="single"/>
-                <w:rPrChange w:id="212" w:author="Abdul Ahad" w:date="2019-10-06T20:45:00Z">
+                <w:rPrChange w:id="210" w:author="Abdul Ahad" w:date="2019-10-06T20:45:00Z">
                   <w:rPr>
-                    <w:ins w:id="213" w:author="Abdul Ahad" w:date="2019-10-06T20:03:00Z"/>
+                    <w:ins w:id="211" w:author="Abdul Ahad" w:date="2019-10-06T20:03:00Z"/>
                     <w:rFonts w:ascii="Varela" w:eastAsia="Times New Roman" w:hAnsi="Varela"/>
                     <w:sz w:val="24"/>
                     <w:szCs w:val="24"/>
                   </w:rPr>
                 </w:rPrChange>
               </w:rPr>
-              <w:pPrChange w:id="214" w:author="Abdul Ahad" w:date="2019-10-06T20:04:00Z">
+              <w:pPrChange w:id="212" w:author="Abdul Ahad" w:date="2019-10-06T20:04:00Z">
                 <w:pPr/>
               </w:pPrChange>
             </w:pPr>
-            <w:ins w:id="215" w:author="Abdul Ahad" w:date="2019-10-06T20:04:00Z">
+            <w:ins w:id="213" w:author="Abdul Ahad" w:date="2019-10-06T20:04:00Z">
               <w:r>
                 <w:rPr>
                   <w:rFonts w:ascii="Cabin" w:eastAsia="Times New Roman" w:hAnsi="Cabin"/>
@@ -2206,7 +2182,7 @@
                   <w:sz w:val="32"/>
                   <w:szCs w:val="32"/>
                   <w:u w:val="single"/>
-                  <w:rPrChange w:id="216" w:author="Abdul Ahad" w:date="2019-10-06T20:45:00Z">
+                  <w:rPrChange w:id="214" w:author="Abdul Ahad" w:date="2019-10-06T20:45:00Z">
                     <w:rPr>
                       <w:rFonts w:ascii="Varela" w:eastAsia="Times New Roman" w:hAnsi="Varela"/>
                       <w:sz w:val="24"/>
@@ -2223,7 +2199,7 @@
       <w:tr>
         <w:trPr>
           <w:divId w:val="610282646"/>
-          <w:ins w:id="217" w:author="Abdul Ahad" w:date="2019-10-06T20:03:00Z"/>
+          <w:ins w:id="215" w:author="Abdul Ahad" w:date="2019-10-06T20:03:00Z"/>
         </w:trPr>
         <w:tc>
           <w:tcPr>
@@ -2233,26 +2209,26 @@
             <w:pPr>
               <w:jc w:val="center"/>
               <w:rPr>
-                <w:ins w:id="218" w:author="Abdul Ahad" w:date="2019-10-06T20:03:00Z"/>
+                <w:ins w:id="216" w:author="Abdul Ahad" w:date="2019-10-06T20:03:00Z"/>
                 <w:rFonts w:asciiTheme="majorHAnsi" w:eastAsia="Times New Roman" w:hAnsiTheme="majorHAnsi" w:cstheme="majorHAnsi"/>
                 <w:b/>
                 <w:bCs/>
                 <w:sz w:val="24"/>
                 <w:szCs w:val="24"/>
-                <w:rPrChange w:id="219" w:author="Abdul Ahad" w:date="2019-10-07T08:44:00Z">
+                <w:rPrChange w:id="217" w:author="Abdul Ahad" w:date="2019-10-07T08:44:00Z">
                   <w:rPr>
-                    <w:ins w:id="220" w:author="Abdul Ahad" w:date="2019-10-06T20:03:00Z"/>
+                    <w:ins w:id="218" w:author="Abdul Ahad" w:date="2019-10-06T20:03:00Z"/>
                     <w:rFonts w:ascii="Varela" w:eastAsia="Times New Roman" w:hAnsi="Varela"/>
                     <w:sz w:val="24"/>
                     <w:szCs w:val="24"/>
                   </w:rPr>
                 </w:rPrChange>
               </w:rPr>
-              <w:pPrChange w:id="221" w:author="Abdul Ahad" w:date="2019-10-06T20:46:00Z">
+              <w:pPrChange w:id="219" w:author="Abdul Ahad" w:date="2019-10-06T20:46:00Z">
                 <w:pPr/>
               </w:pPrChange>
             </w:pPr>
-            <w:ins w:id="222" w:author="Abdul Ahad" w:date="2019-10-06T20:04:00Z">
+            <w:ins w:id="220" w:author="Abdul Ahad" w:date="2019-10-06T20:04:00Z">
               <w:r>
                 <w:rPr>
                   <w:rFonts w:asciiTheme="majorHAnsi" w:eastAsia="Times New Roman" w:hAnsiTheme="majorHAnsi" w:cstheme="majorHAnsi"/>
@@ -2260,7 +2236,7 @@
                   <w:bCs/>
                   <w:sz w:val="24"/>
                   <w:szCs w:val="24"/>
-                  <w:rPrChange w:id="223" w:author="Abdul Ahad" w:date="2019-10-07T08:44:00Z">
+                  <w:rPrChange w:id="221" w:author="Abdul Ahad" w:date="2019-10-07T08:44:00Z">
                     <w:rPr>
                       <w:rFonts w:ascii="Varela" w:eastAsia="Times New Roman" w:hAnsi="Varela"/>
                       <w:sz w:val="24"/>
@@ -2281,26 +2257,26 @@
             <w:pPr>
               <w:jc w:val="center"/>
               <w:rPr>
-                <w:ins w:id="224" w:author="Abdul Ahad" w:date="2019-10-06T20:03:00Z"/>
+                <w:ins w:id="222" w:author="Abdul Ahad" w:date="2019-10-06T20:03:00Z"/>
                 <w:rFonts w:asciiTheme="majorHAnsi" w:eastAsia="Times New Roman" w:hAnsiTheme="majorHAnsi" w:cstheme="majorHAnsi"/>
                 <w:b/>
                 <w:bCs/>
                 <w:sz w:val="24"/>
                 <w:szCs w:val="24"/>
-                <w:rPrChange w:id="225" w:author="Abdul Ahad" w:date="2019-10-07T08:44:00Z">
+                <w:rPrChange w:id="223" w:author="Abdul Ahad" w:date="2019-10-07T08:44:00Z">
                   <w:rPr>
-                    <w:ins w:id="226" w:author="Abdul Ahad" w:date="2019-10-06T20:03:00Z"/>
+                    <w:ins w:id="224" w:author="Abdul Ahad" w:date="2019-10-06T20:03:00Z"/>
                     <w:rFonts w:ascii="Varela" w:eastAsia="Times New Roman" w:hAnsi="Varela"/>
                     <w:sz w:val="24"/>
                     <w:szCs w:val="24"/>
                   </w:rPr>
                 </w:rPrChange>
               </w:rPr>
-              <w:pPrChange w:id="227" w:author="Abdul Ahad" w:date="2019-10-06T20:46:00Z">
+              <w:pPrChange w:id="225" w:author="Abdul Ahad" w:date="2019-10-06T20:46:00Z">
                 <w:pPr/>
               </w:pPrChange>
             </w:pPr>
-            <w:ins w:id="228" w:author="Abdul Ahad" w:date="2019-10-06T20:04:00Z">
+            <w:ins w:id="226" w:author="Abdul Ahad" w:date="2019-10-06T20:04:00Z">
               <w:r>
                 <w:rPr>
                   <w:rFonts w:asciiTheme="majorHAnsi" w:eastAsia="Times New Roman" w:hAnsiTheme="majorHAnsi" w:cstheme="majorHAnsi"/>
@@ -2308,7 +2284,7 @@
                   <w:bCs/>
                   <w:sz w:val="24"/>
                   <w:szCs w:val="24"/>
-                  <w:rPrChange w:id="229" w:author="Abdul Ahad" w:date="2019-10-07T08:44:00Z">
+                  <w:rPrChange w:id="227" w:author="Abdul Ahad" w:date="2019-10-07T08:44:00Z">
                     <w:rPr>
                       <w:rFonts w:ascii="Varela" w:eastAsia="Times New Roman" w:hAnsi="Varela"/>
                       <w:sz w:val="24"/>
@@ -2325,7 +2301,7 @@
       <w:tr>
         <w:trPr>
           <w:divId w:val="610282646"/>
-          <w:ins w:id="230" w:author="Abdul Ahad" w:date="2019-10-06T20:03:00Z"/>
+          <w:ins w:id="228" w:author="Abdul Ahad" w:date="2019-10-06T20:03:00Z"/>
         </w:trPr>
         <w:tc>
           <w:tcPr>
@@ -2334,13 +2310,13 @@
           <w:p>
             <w:pPr>
               <w:rPr>
-                <w:ins w:id="231" w:author="Abdul Ahad" w:date="2019-10-06T20:03:00Z"/>
+                <w:ins w:id="229" w:author="Abdul Ahad" w:date="2019-10-06T20:03:00Z"/>
                 <w:rFonts w:asciiTheme="majorHAnsi" w:eastAsia="Times New Roman" w:hAnsiTheme="majorHAnsi" w:cstheme="majorHAnsi"/>
                 <w:sz w:val="24"/>
                 <w:szCs w:val="24"/>
-                <w:rPrChange w:id="232" w:author="Abdul Ahad" w:date="2019-10-07T08:44:00Z">
+                <w:rPrChange w:id="230" w:author="Abdul Ahad" w:date="2019-10-07T08:44:00Z">
                   <w:rPr>
-                    <w:ins w:id="233" w:author="Abdul Ahad" w:date="2019-10-06T20:03:00Z"/>
+                    <w:ins w:id="231" w:author="Abdul Ahad" w:date="2019-10-06T20:03:00Z"/>
                     <w:rFonts w:ascii="Varela" w:eastAsia="Times New Roman" w:hAnsi="Varela"/>
                     <w:sz w:val="24"/>
                     <w:szCs w:val="24"/>
@@ -2348,43 +2324,43 @@
                 </w:rPrChange>
               </w:rPr>
             </w:pPr>
-            <w:ins w:id="234" w:author="Abdul Ahad" w:date="2019-10-06T20:17:00Z">
+            <w:ins w:id="232" w:author="Abdul Ahad" w:date="2019-10-06T20:17:00Z">
               <w:r>
                 <w:rPr>
                   <w:rFonts w:asciiTheme="majorHAnsi" w:eastAsia="Times New Roman" w:hAnsiTheme="majorHAnsi" w:cstheme="majorHAnsi"/>
                   <w:sz w:val="24"/>
                   <w:szCs w:val="24"/>
+                  <w:rPrChange w:id="233" w:author="Abdul Ahad" w:date="2019-10-07T08:44:00Z">
+                    <w:rPr>
+                      <w:rFonts w:ascii="Varela" w:eastAsia="Times New Roman" w:hAnsi="Varela"/>
+                    </w:rPr>
+                  </w:rPrChange>
+                </w:rPr>
+                <w:t xml:space="preserve">Can manage high amounts of data as many devices can </w:t>
+              </w:r>
+            </w:ins>
+            <w:ins w:id="234" w:author="Abdul Ahad" w:date="2019-10-06T20:18:00Z">
+              <w:r>
+                <w:rPr>
+                  <w:rFonts w:asciiTheme="majorHAnsi" w:eastAsia="Times New Roman" w:hAnsiTheme="majorHAnsi" w:cstheme="majorHAnsi"/>
+                  <w:sz w:val="24"/>
+                  <w:szCs w:val="24"/>
                   <w:rPrChange w:id="235" w:author="Abdul Ahad" w:date="2019-10-07T08:44:00Z">
                     <w:rPr>
                       <w:rFonts w:ascii="Varela" w:eastAsia="Times New Roman" w:hAnsi="Varela"/>
                     </w:rPr>
                   </w:rPrChange>
                 </w:rPr>
-                <w:t xml:space="preserve">Can manage high amounts of data as many devices can </w:t>
-              </w:r>
-            </w:ins>
-            <w:ins w:id="236" w:author="Abdul Ahad" w:date="2019-10-06T20:18:00Z">
+                <w:t xml:space="preserve">transmit </w:t>
+              </w:r>
+            </w:ins>
+            <w:ins w:id="236" w:author="Abdul Ahad" w:date="2019-10-06T20:19:00Z">
               <w:r>
                 <w:rPr>
                   <w:rFonts w:asciiTheme="majorHAnsi" w:eastAsia="Times New Roman" w:hAnsiTheme="majorHAnsi" w:cstheme="majorHAnsi"/>
                   <w:sz w:val="24"/>
                   <w:szCs w:val="24"/>
                   <w:rPrChange w:id="237" w:author="Abdul Ahad" w:date="2019-10-07T08:44:00Z">
-                    <w:rPr>
-                      <w:rFonts w:ascii="Varela" w:eastAsia="Times New Roman" w:hAnsi="Varela"/>
-                    </w:rPr>
-                  </w:rPrChange>
-                </w:rPr>
-                <w:t xml:space="preserve">transmit </w:t>
-              </w:r>
-            </w:ins>
-            <w:ins w:id="238" w:author="Abdul Ahad" w:date="2019-10-06T20:19:00Z">
-              <w:r>
-                <w:rPr>
-                  <w:rFonts w:asciiTheme="majorHAnsi" w:eastAsia="Times New Roman" w:hAnsiTheme="majorHAnsi" w:cstheme="majorHAnsi"/>
-                  <w:sz w:val="24"/>
-                  <w:szCs w:val="24"/>
-                  <w:rPrChange w:id="239" w:author="Abdul Ahad" w:date="2019-10-07T08:44:00Z">
                     <w:rPr>
                       <w:rFonts w:ascii="Varela" w:eastAsia="Times New Roman" w:hAnsi="Varela"/>
                     </w:rPr>
@@ -2402,13 +2378,13 @@
           <w:p>
             <w:pPr>
               <w:rPr>
-                <w:ins w:id="240" w:author="Abdul Ahad" w:date="2019-10-06T20:03:00Z"/>
+                <w:ins w:id="238" w:author="Abdul Ahad" w:date="2019-10-06T20:03:00Z"/>
                 <w:rFonts w:asciiTheme="majorHAnsi" w:eastAsia="Times New Roman" w:hAnsiTheme="majorHAnsi" w:cstheme="majorHAnsi"/>
                 <w:sz w:val="24"/>
                 <w:szCs w:val="24"/>
-                <w:rPrChange w:id="241" w:author="Abdul Ahad" w:date="2019-10-07T08:44:00Z">
+                <w:rPrChange w:id="239" w:author="Abdul Ahad" w:date="2019-10-07T08:44:00Z">
                   <w:rPr>
-                    <w:ins w:id="242" w:author="Abdul Ahad" w:date="2019-10-06T20:03:00Z"/>
+                    <w:ins w:id="240" w:author="Abdul Ahad" w:date="2019-10-06T20:03:00Z"/>
                     <w:rFonts w:ascii="Varela" w:eastAsia="Times New Roman" w:hAnsi="Varela"/>
                     <w:sz w:val="24"/>
                     <w:szCs w:val="24"/>
@@ -2416,43 +2392,43 @@
                 </w:rPrChange>
               </w:rPr>
             </w:pPr>
-            <w:ins w:id="243" w:author="Abdul Ahad" w:date="2019-10-06T20:10:00Z">
+            <w:ins w:id="241" w:author="Abdul Ahad" w:date="2019-10-06T20:10:00Z">
               <w:r>
                 <w:rPr>
                   <w:rFonts w:asciiTheme="majorHAnsi" w:eastAsia="Times New Roman" w:hAnsiTheme="majorHAnsi" w:cstheme="majorHAnsi"/>
                   <w:sz w:val="24"/>
                   <w:szCs w:val="24"/>
+                  <w:rPrChange w:id="242" w:author="Abdul Ahad" w:date="2019-10-07T08:44:00Z">
+                    <w:rPr>
+                      <w:rFonts w:ascii="Varela" w:eastAsia="Times New Roman" w:hAnsi="Varela"/>
+                    </w:rPr>
+                  </w:rPrChange>
+                </w:rPr>
+                <w:t xml:space="preserve">High </w:t>
+              </w:r>
+            </w:ins>
+            <w:ins w:id="243" w:author="Abdul Ahad" w:date="2019-10-06T20:11:00Z">
+              <w:r>
+                <w:rPr>
+                  <w:rFonts w:asciiTheme="majorHAnsi" w:eastAsia="Times New Roman" w:hAnsiTheme="majorHAnsi" w:cstheme="majorHAnsi"/>
+                  <w:sz w:val="24"/>
+                  <w:szCs w:val="24"/>
                   <w:rPrChange w:id="244" w:author="Abdul Ahad" w:date="2019-10-07T08:44:00Z">
                     <w:rPr>
                       <w:rFonts w:ascii="Varela" w:eastAsia="Times New Roman" w:hAnsi="Varela"/>
                     </w:rPr>
                   </w:rPrChange>
                 </w:rPr>
-                <w:t xml:space="preserve">High </w:t>
-              </w:r>
-            </w:ins>
-            <w:ins w:id="245" w:author="Abdul Ahad" w:date="2019-10-06T20:11:00Z">
+                <w:t xml:space="preserve">cost compared to other </w:t>
+              </w:r>
+            </w:ins>
+            <w:ins w:id="245" w:author="Abdul Ahad" w:date="2019-10-07T07:49:00Z">
               <w:r>
                 <w:rPr>
                   <w:rFonts w:asciiTheme="majorHAnsi" w:eastAsia="Times New Roman" w:hAnsiTheme="majorHAnsi" w:cstheme="majorHAnsi"/>
                   <w:sz w:val="24"/>
                   <w:szCs w:val="24"/>
                   <w:rPrChange w:id="246" w:author="Abdul Ahad" w:date="2019-10-07T08:44:00Z">
-                    <w:rPr>
-                      <w:rFonts w:ascii="Varela" w:eastAsia="Times New Roman" w:hAnsi="Varela"/>
-                    </w:rPr>
-                  </w:rPrChange>
-                </w:rPr>
-                <w:t xml:space="preserve">cost compared to other </w:t>
-              </w:r>
-            </w:ins>
-            <w:ins w:id="247" w:author="Abdul Ahad" w:date="2019-10-07T07:49:00Z">
-              <w:r>
-                <w:rPr>
-                  <w:rFonts w:asciiTheme="majorHAnsi" w:eastAsia="Times New Roman" w:hAnsiTheme="majorHAnsi" w:cstheme="majorHAnsi"/>
-                  <w:sz w:val="24"/>
-                  <w:szCs w:val="24"/>
-                  <w:rPrChange w:id="248" w:author="Abdul Ahad" w:date="2019-10-07T08:44:00Z">
                     <w:rPr>
                       <w:rFonts w:ascii="Cabin" w:eastAsia="Times New Roman" w:hAnsi="Cabin"/>
                       <w:sz w:val="24"/>
@@ -2463,13 +2439,13 @@
                 <w:t xml:space="preserve">types of </w:t>
               </w:r>
             </w:ins>
-            <w:ins w:id="249" w:author="Abdul Ahad" w:date="2019-10-06T20:11:00Z">
+            <w:ins w:id="247" w:author="Abdul Ahad" w:date="2019-10-06T20:11:00Z">
               <w:r>
                 <w:rPr>
                   <w:rFonts w:asciiTheme="majorHAnsi" w:eastAsia="Times New Roman" w:hAnsiTheme="majorHAnsi" w:cstheme="majorHAnsi"/>
                   <w:sz w:val="24"/>
                   <w:szCs w:val="24"/>
-                  <w:rPrChange w:id="250" w:author="Abdul Ahad" w:date="2019-10-07T08:44:00Z">
+                  <w:rPrChange w:id="248" w:author="Abdul Ahad" w:date="2019-10-07T08:44:00Z">
                     <w:rPr>
                       <w:rFonts w:ascii="Varela" w:eastAsia="Times New Roman" w:hAnsi="Varela"/>
                     </w:rPr>
@@ -2484,7 +2460,7 @@
       <w:tr>
         <w:trPr>
           <w:divId w:val="610282646"/>
-          <w:ins w:id="251" w:author="Abdul Ahad" w:date="2019-10-06T20:03:00Z"/>
+          <w:ins w:id="249" w:author="Abdul Ahad" w:date="2019-10-06T20:03:00Z"/>
         </w:trPr>
         <w:tc>
           <w:tcPr>
@@ -2493,13 +2469,13 @@
           <w:p>
             <w:pPr>
               <w:rPr>
-                <w:ins w:id="252" w:author="Abdul Ahad" w:date="2019-10-06T20:03:00Z"/>
+                <w:ins w:id="250" w:author="Abdul Ahad" w:date="2019-10-06T20:03:00Z"/>
                 <w:rFonts w:asciiTheme="majorHAnsi" w:eastAsia="Times New Roman" w:hAnsiTheme="majorHAnsi" w:cstheme="majorHAnsi"/>
                 <w:sz w:val="24"/>
                 <w:szCs w:val="24"/>
-                <w:rPrChange w:id="253" w:author="Abdul Ahad" w:date="2019-10-07T08:44:00Z">
+                <w:rPrChange w:id="251" w:author="Abdul Ahad" w:date="2019-10-07T08:44:00Z">
                   <w:rPr>
-                    <w:ins w:id="254" w:author="Abdul Ahad" w:date="2019-10-06T20:03:00Z"/>
+                    <w:ins w:id="252" w:author="Abdul Ahad" w:date="2019-10-06T20:03:00Z"/>
                     <w:rFonts w:ascii="Varela" w:eastAsia="Times New Roman" w:hAnsi="Varela"/>
                     <w:sz w:val="24"/>
                     <w:szCs w:val="24"/>
@@ -2507,43 +2483,43 @@
                 </w:rPrChange>
               </w:rPr>
             </w:pPr>
-            <w:ins w:id="255" w:author="Abdul Ahad" w:date="2019-10-06T20:20:00Z">
+            <w:ins w:id="253" w:author="Abdul Ahad" w:date="2019-10-06T20:20:00Z">
               <w:r>
                 <w:rPr>
                   <w:rFonts w:asciiTheme="majorHAnsi" w:eastAsia="Times New Roman" w:hAnsiTheme="majorHAnsi" w:cstheme="majorHAnsi"/>
                   <w:sz w:val="24"/>
                   <w:szCs w:val="24"/>
+                  <w:rPrChange w:id="254" w:author="Abdul Ahad" w:date="2019-10-07T08:44:00Z">
+                    <w:rPr>
+                      <w:rFonts w:ascii="Varela" w:eastAsia="Times New Roman" w:hAnsi="Varela"/>
+                    </w:rPr>
+                  </w:rPrChange>
+                </w:rPr>
+                <w:t xml:space="preserve">Unlike ring networks, adding or removing devices in mesh networks does not disrupt the </w:t>
+              </w:r>
+            </w:ins>
+            <w:ins w:id="255" w:author="Abdul Ahad" w:date="2019-10-06T20:21:00Z">
+              <w:r>
+                <w:rPr>
+                  <w:rFonts w:asciiTheme="majorHAnsi" w:eastAsia="Times New Roman" w:hAnsiTheme="majorHAnsi" w:cstheme="majorHAnsi"/>
+                  <w:sz w:val="24"/>
+                  <w:szCs w:val="24"/>
                   <w:rPrChange w:id="256" w:author="Abdul Ahad" w:date="2019-10-07T08:44:00Z">
                     <w:rPr>
                       <w:rFonts w:ascii="Varela" w:eastAsia="Times New Roman" w:hAnsi="Varela"/>
                     </w:rPr>
                   </w:rPrChange>
                 </w:rPr>
-                <w:t xml:space="preserve">Unlike ring networks, adding or removing devices in mesh networks does not disrupt the </w:t>
-              </w:r>
-            </w:ins>
-            <w:ins w:id="257" w:author="Abdul Ahad" w:date="2019-10-06T20:21:00Z">
+                <w:t>tr</w:t>
+              </w:r>
+            </w:ins>
+            <w:ins w:id="257" w:author="Abdul Ahad" w:date="2019-10-06T20:22:00Z">
               <w:r>
                 <w:rPr>
                   <w:rFonts w:asciiTheme="majorHAnsi" w:eastAsia="Times New Roman" w:hAnsiTheme="majorHAnsi" w:cstheme="majorHAnsi"/>
                   <w:sz w:val="24"/>
                   <w:szCs w:val="24"/>
                   <w:rPrChange w:id="258" w:author="Abdul Ahad" w:date="2019-10-07T08:44:00Z">
-                    <w:rPr>
-                      <w:rFonts w:ascii="Varela" w:eastAsia="Times New Roman" w:hAnsi="Varela"/>
-                    </w:rPr>
-                  </w:rPrChange>
-                </w:rPr>
-                <w:t>tr</w:t>
-              </w:r>
-            </w:ins>
-            <w:ins w:id="259" w:author="Abdul Ahad" w:date="2019-10-06T20:22:00Z">
-              <w:r>
-                <w:rPr>
-                  <w:rFonts w:asciiTheme="majorHAnsi" w:eastAsia="Times New Roman" w:hAnsiTheme="majorHAnsi" w:cstheme="majorHAnsi"/>
-                  <w:sz w:val="24"/>
-                  <w:szCs w:val="24"/>
-                  <w:rPrChange w:id="260" w:author="Abdul Ahad" w:date="2019-10-07T08:44:00Z">
                     <w:rPr>
                       <w:rFonts w:ascii="Varela" w:eastAsia="Times New Roman" w:hAnsi="Varela"/>
                     </w:rPr>
@@ -2561,13 +2537,13 @@
           <w:p>
             <w:pPr>
               <w:rPr>
-                <w:ins w:id="261" w:author="Abdul Ahad" w:date="2019-10-06T20:03:00Z"/>
+                <w:ins w:id="259" w:author="Abdul Ahad" w:date="2019-10-06T20:03:00Z"/>
                 <w:rFonts w:asciiTheme="majorHAnsi" w:eastAsia="Times New Roman" w:hAnsiTheme="majorHAnsi" w:cstheme="majorHAnsi"/>
                 <w:sz w:val="24"/>
                 <w:szCs w:val="24"/>
-                <w:rPrChange w:id="262" w:author="Abdul Ahad" w:date="2019-10-07T08:44:00Z">
+                <w:rPrChange w:id="260" w:author="Abdul Ahad" w:date="2019-10-07T08:44:00Z">
                   <w:rPr>
-                    <w:ins w:id="263" w:author="Abdul Ahad" w:date="2019-10-06T20:03:00Z"/>
+                    <w:ins w:id="261" w:author="Abdul Ahad" w:date="2019-10-06T20:03:00Z"/>
                     <w:rFonts w:ascii="Varela" w:eastAsia="Times New Roman" w:hAnsi="Varela"/>
                     <w:sz w:val="24"/>
                     <w:szCs w:val="24"/>
@@ -2575,28 +2551,28 @@
                 </w:rPrChange>
               </w:rPr>
             </w:pPr>
-            <w:ins w:id="264" w:author="Abdul Ahad" w:date="2019-10-06T20:15:00Z">
+            <w:ins w:id="262" w:author="Abdul Ahad" w:date="2019-10-06T20:15:00Z">
               <w:r>
                 <w:rPr>
                   <w:rFonts w:asciiTheme="majorHAnsi" w:eastAsia="Times New Roman" w:hAnsiTheme="majorHAnsi" w:cstheme="majorHAnsi"/>
                   <w:sz w:val="24"/>
                   <w:szCs w:val="24"/>
+                  <w:rPrChange w:id="263" w:author="Abdul Ahad" w:date="2019-10-07T08:44:00Z">
+                    <w:rPr>
+                      <w:rFonts w:ascii="Varela" w:eastAsia="Times New Roman" w:hAnsi="Varela"/>
+                    </w:rPr>
+                  </w:rPrChange>
+                </w:rPr>
+                <w:t>Building and maintaining it is time</w:t>
+              </w:r>
+            </w:ins>
+            <w:ins w:id="264" w:author="Abdul Ahad" w:date="2019-10-07T07:46:00Z">
+              <w:r>
+                <w:rPr>
+                  <w:rFonts w:asciiTheme="majorHAnsi" w:eastAsia="Times New Roman" w:hAnsiTheme="majorHAnsi" w:cstheme="majorHAnsi"/>
+                  <w:sz w:val="24"/>
+                  <w:szCs w:val="24"/>
                   <w:rPrChange w:id="265" w:author="Abdul Ahad" w:date="2019-10-07T08:44:00Z">
-                    <w:rPr>
-                      <w:rFonts w:ascii="Varela" w:eastAsia="Times New Roman" w:hAnsi="Varela"/>
-                    </w:rPr>
-                  </w:rPrChange>
-                </w:rPr>
-                <w:t>Building and maintaining it is time</w:t>
-              </w:r>
-            </w:ins>
-            <w:ins w:id="266" w:author="Abdul Ahad" w:date="2019-10-07T07:46:00Z">
-              <w:r>
-                <w:rPr>
-                  <w:rFonts w:asciiTheme="majorHAnsi" w:eastAsia="Times New Roman" w:hAnsiTheme="majorHAnsi" w:cstheme="majorHAnsi"/>
-                  <w:sz w:val="24"/>
-                  <w:szCs w:val="24"/>
-                  <w:rPrChange w:id="267" w:author="Abdul Ahad" w:date="2019-10-07T08:44:00Z">
                     <w:rPr>
                       <w:rFonts w:ascii="Cabin" w:eastAsia="Times New Roman" w:hAnsi="Cabin"/>
                       <w:sz w:val="24"/>
@@ -2607,13 +2583,13 @@
                 <w:t>-</w:t>
               </w:r>
             </w:ins>
-            <w:ins w:id="268" w:author="Abdul Ahad" w:date="2019-10-06T20:15:00Z">
+            <w:ins w:id="266" w:author="Abdul Ahad" w:date="2019-10-06T20:15:00Z">
               <w:r>
                 <w:rPr>
                   <w:rFonts w:asciiTheme="majorHAnsi" w:eastAsia="Times New Roman" w:hAnsiTheme="majorHAnsi" w:cstheme="majorHAnsi"/>
                   <w:sz w:val="24"/>
                   <w:szCs w:val="24"/>
-                  <w:rPrChange w:id="269" w:author="Abdul Ahad" w:date="2019-10-07T08:44:00Z">
+                  <w:rPrChange w:id="267" w:author="Abdul Ahad" w:date="2019-10-07T08:44:00Z">
                     <w:rPr>
                       <w:rFonts w:ascii="Varela" w:eastAsia="Times New Roman" w:hAnsi="Varela"/>
                     </w:rPr>
@@ -2628,7 +2604,7 @@
       <w:tr>
         <w:trPr>
           <w:divId w:val="610282646"/>
-          <w:ins w:id="270" w:author="Abdul Ahad" w:date="2019-10-06T20:03:00Z"/>
+          <w:ins w:id="268" w:author="Abdul Ahad" w:date="2019-10-06T20:03:00Z"/>
         </w:trPr>
         <w:tc>
           <w:tcPr>
@@ -2637,13 +2613,13 @@
           <w:p>
             <w:pPr>
               <w:rPr>
-                <w:ins w:id="271" w:author="Abdul Ahad" w:date="2019-10-06T20:03:00Z"/>
+                <w:ins w:id="269" w:author="Abdul Ahad" w:date="2019-10-06T20:03:00Z"/>
                 <w:rFonts w:asciiTheme="majorHAnsi" w:eastAsia="Times New Roman" w:hAnsiTheme="majorHAnsi" w:cstheme="majorHAnsi"/>
                 <w:sz w:val="24"/>
                 <w:szCs w:val="24"/>
-                <w:rPrChange w:id="272" w:author="Abdul Ahad" w:date="2019-10-07T08:44:00Z">
+                <w:rPrChange w:id="270" w:author="Abdul Ahad" w:date="2019-10-07T08:44:00Z">
                   <w:rPr>
-                    <w:ins w:id="273" w:author="Abdul Ahad" w:date="2019-10-06T20:03:00Z"/>
+                    <w:ins w:id="271" w:author="Abdul Ahad" w:date="2019-10-06T20:03:00Z"/>
                     <w:rFonts w:ascii="Varela" w:eastAsia="Times New Roman" w:hAnsi="Varela"/>
                     <w:sz w:val="24"/>
                     <w:szCs w:val="24"/>
@@ -2651,28 +2627,28 @@
                 </w:rPrChange>
               </w:rPr>
             </w:pPr>
-            <w:ins w:id="274" w:author="Abdul Ahad" w:date="2019-10-06T20:23:00Z">
+            <w:ins w:id="272" w:author="Abdul Ahad" w:date="2019-10-06T20:23:00Z">
               <w:r>
                 <w:rPr>
                   <w:rFonts w:asciiTheme="majorHAnsi" w:eastAsia="Times New Roman" w:hAnsiTheme="majorHAnsi" w:cstheme="majorHAnsi"/>
                   <w:sz w:val="24"/>
                   <w:szCs w:val="24"/>
+                  <w:rPrChange w:id="273" w:author="Abdul Ahad" w:date="2019-10-07T08:44:00Z">
+                    <w:rPr>
+                      <w:rFonts w:ascii="Varela" w:eastAsia="Times New Roman" w:hAnsi="Varela"/>
+                    </w:rPr>
+                  </w:rPrChange>
+                </w:rPr>
+                <w:t>A failure in one device does</w:t>
+              </w:r>
+            </w:ins>
+            <w:ins w:id="274" w:author="Abdul Ahad" w:date="2019-10-07T07:46:00Z">
+              <w:r>
+                <w:rPr>
+                  <w:rFonts w:asciiTheme="majorHAnsi" w:eastAsia="Times New Roman" w:hAnsiTheme="majorHAnsi" w:cstheme="majorHAnsi"/>
+                  <w:sz w:val="24"/>
+                  <w:szCs w:val="24"/>
                   <w:rPrChange w:id="275" w:author="Abdul Ahad" w:date="2019-10-07T08:44:00Z">
-                    <w:rPr>
-                      <w:rFonts w:ascii="Varela" w:eastAsia="Times New Roman" w:hAnsi="Varela"/>
-                    </w:rPr>
-                  </w:rPrChange>
-                </w:rPr>
-                <w:t>A failure in one device does</w:t>
-              </w:r>
-            </w:ins>
-            <w:ins w:id="276" w:author="Abdul Ahad" w:date="2019-10-07T07:46:00Z">
-              <w:r>
-                <w:rPr>
-                  <w:rFonts w:asciiTheme="majorHAnsi" w:eastAsia="Times New Roman" w:hAnsiTheme="majorHAnsi" w:cstheme="majorHAnsi"/>
-                  <w:sz w:val="24"/>
-                  <w:szCs w:val="24"/>
-                  <w:rPrChange w:id="277" w:author="Abdul Ahad" w:date="2019-10-07T08:44:00Z">
                     <w:rPr>
                       <w:rFonts w:ascii="Cabin" w:eastAsia="Times New Roman" w:hAnsi="Cabin"/>
                       <w:sz w:val="24"/>
@@ -2683,28 +2659,28 @@
                 <w:t xml:space="preserve"> no</w:t>
               </w:r>
             </w:ins>
-            <w:ins w:id="278" w:author="Abdul Ahad" w:date="2019-10-06T20:23:00Z">
+            <w:ins w:id="276" w:author="Abdul Ahad" w:date="2019-10-06T20:23:00Z">
               <w:r>
                 <w:rPr>
                   <w:rFonts w:asciiTheme="majorHAnsi" w:eastAsia="Times New Roman" w:hAnsiTheme="majorHAnsi" w:cstheme="majorHAnsi"/>
                   <w:sz w:val="24"/>
                   <w:szCs w:val="24"/>
+                  <w:rPrChange w:id="277" w:author="Abdul Ahad" w:date="2019-10-07T08:44:00Z">
+                    <w:rPr>
+                      <w:rFonts w:ascii="Varela" w:eastAsia="Times New Roman" w:hAnsi="Varela"/>
+                    </w:rPr>
+                  </w:rPrChange>
+                </w:rPr>
+                <w:t>t break the whole network</w:t>
+              </w:r>
+            </w:ins>
+            <w:ins w:id="278" w:author="Abdul Ahad" w:date="2019-10-07T08:07:00Z">
+              <w:r>
+                <w:rPr>
+                  <w:rFonts w:asciiTheme="majorHAnsi" w:eastAsia="Times New Roman" w:hAnsiTheme="majorHAnsi" w:cstheme="majorHAnsi"/>
+                  <w:sz w:val="24"/>
+                  <w:szCs w:val="24"/>
                   <w:rPrChange w:id="279" w:author="Abdul Ahad" w:date="2019-10-07T08:44:00Z">
-                    <w:rPr>
-                      <w:rFonts w:ascii="Varela" w:eastAsia="Times New Roman" w:hAnsi="Varela"/>
-                    </w:rPr>
-                  </w:rPrChange>
-                </w:rPr>
-                <w:t>t break the whole network</w:t>
-              </w:r>
-            </w:ins>
-            <w:ins w:id="280" w:author="Abdul Ahad" w:date="2019-10-07T08:07:00Z">
-              <w:r>
-                <w:rPr>
-                  <w:rFonts w:asciiTheme="majorHAnsi" w:eastAsia="Times New Roman" w:hAnsiTheme="majorHAnsi" w:cstheme="majorHAnsi"/>
-                  <w:sz w:val="24"/>
-                  <w:szCs w:val="24"/>
-                  <w:rPrChange w:id="281" w:author="Abdul Ahad" w:date="2019-10-07T08:44:00Z">
                     <w:rPr>
                       <w:rFonts w:ascii="Cabin" w:eastAsia="Times New Roman" w:hAnsi="Cabin"/>
                       <w:sz w:val="24"/>
@@ -2715,13 +2691,13 @@
                 <w:t xml:space="preserve"> – </w:t>
               </w:r>
             </w:ins>
-            <w:ins w:id="282" w:author="Abdul Ahad" w:date="2019-10-07T08:08:00Z">
+            <w:ins w:id="280" w:author="Abdul Ahad" w:date="2019-10-07T08:08:00Z">
               <w:r>
                 <w:rPr>
                   <w:rFonts w:asciiTheme="majorHAnsi" w:eastAsia="Times New Roman" w:hAnsiTheme="majorHAnsi" w:cstheme="majorHAnsi"/>
                   <w:sz w:val="24"/>
                   <w:szCs w:val="24"/>
-                  <w:rPrChange w:id="283" w:author="Abdul Ahad" w:date="2019-10-07T08:44:00Z">
+                  <w:rPrChange w:id="281" w:author="Abdul Ahad" w:date="2019-10-07T08:44:00Z">
                     <w:rPr>
                       <w:rFonts w:ascii="Cabin" w:eastAsia="Times New Roman" w:hAnsi="Cabin"/>
                       <w:sz w:val="24"/>
@@ -2741,13 +2717,13 @@
           <w:p>
             <w:pPr>
               <w:rPr>
-                <w:ins w:id="284" w:author="Abdul Ahad" w:date="2019-10-06T20:03:00Z"/>
+                <w:ins w:id="282" w:author="Abdul Ahad" w:date="2019-10-06T20:03:00Z"/>
                 <w:rFonts w:asciiTheme="majorHAnsi" w:eastAsia="Times New Roman" w:hAnsiTheme="majorHAnsi" w:cstheme="majorHAnsi"/>
                 <w:sz w:val="24"/>
                 <w:szCs w:val="24"/>
-                <w:rPrChange w:id="285" w:author="Abdul Ahad" w:date="2019-10-07T08:44:00Z">
+                <w:rPrChange w:id="283" w:author="Abdul Ahad" w:date="2019-10-07T08:44:00Z">
                   <w:rPr>
-                    <w:ins w:id="286" w:author="Abdul Ahad" w:date="2019-10-06T20:03:00Z"/>
+                    <w:ins w:id="284" w:author="Abdul Ahad" w:date="2019-10-06T20:03:00Z"/>
                     <w:rFonts w:ascii="Varela" w:eastAsia="Times New Roman" w:hAnsi="Varela"/>
                     <w:sz w:val="24"/>
                     <w:szCs w:val="24"/>
@@ -2755,13 +2731,13 @@
                 </w:rPrChange>
               </w:rPr>
             </w:pPr>
-            <w:ins w:id="287" w:author="Abdul Ahad" w:date="2019-10-06T20:28:00Z">
+            <w:ins w:id="285" w:author="Abdul Ahad" w:date="2019-10-06T20:28:00Z">
               <w:r>
                 <w:rPr>
                   <w:rFonts w:asciiTheme="majorHAnsi" w:eastAsia="Times New Roman" w:hAnsiTheme="majorHAnsi" w:cstheme="majorHAnsi"/>
                   <w:sz w:val="24"/>
                   <w:szCs w:val="24"/>
-                  <w:rPrChange w:id="288" w:author="Abdul Ahad" w:date="2019-10-07T08:44:00Z">
+                  <w:rPrChange w:id="286" w:author="Abdul Ahad" w:date="2019-10-07T08:44:00Z">
                     <w:rPr/>
                   </w:rPrChange>
                 </w:rPr>
@@ -2798,7 +2774,6 @@
     </w:p>
     <w:p>
       <w:pPr>
-        <w:divId w:val="1025061028"/>
         <w:rPr>
           <w:rFonts w:ascii="Google Sans" w:hAnsi="Google Sans"/>
           <w:b/>
@@ -2807,18 +2782,28 @@
           <w:szCs w:val="24"/>
         </w:rPr>
       </w:pPr>
+      <w:r>
+        <w:rPr>
+          <w:rFonts w:ascii="Google Sans" w:hAnsi="Google Sans"/>
+          <w:b/>
+          <w:bCs/>
+          <w:sz w:val="24"/>
+          <w:szCs w:val="24"/>
+        </w:rPr>
+        <w:br w:type="page"/>
+      </w:r>
     </w:p>
     <w:p>
       <w:pPr>
         <w:divId w:val="1025061028"/>
         <w:rPr>
-          <w:ins w:id="289" w:author="Abdul Ahad" w:date="2019-10-06T20:43:00Z"/>
+          <w:ins w:id="287" w:author="Abdul Ahad" w:date="2019-10-06T20:43:00Z"/>
           <w:rFonts w:eastAsia="Times New Roman"/>
           <w:sz w:val="24"/>
           <w:szCs w:val="24"/>
         </w:rPr>
       </w:pPr>
-      <w:ins w:id="290" w:author="Abdul Ahad" w:date="2019-10-06T20:42:00Z">
+      <w:ins w:id="288" w:author="Abdul Ahad" w:date="2019-10-06T20:42:00Z">
         <w:r>
           <w:rPr>
             <w:rFonts w:eastAsia="Times New Roman"/>
@@ -2889,7 +2874,7 @@
           </w:drawing>
         </w:r>
       </w:ins>
-      <w:ins w:id="291" w:author="Abdul Ahad" w:date="2019-10-06T20:38:00Z">
+      <w:ins w:id="289" w:author="Abdul Ahad" w:date="2019-10-06T20:38:00Z">
         <w:r>
           <w:rPr>
             <w:rFonts w:ascii="Google Sans" w:hAnsi="Google Sans"/>
@@ -2897,7 +2882,7 @@
             <w:bCs/>
             <w:sz w:val="24"/>
             <w:szCs w:val="24"/>
-            <w:rPrChange w:id="292" w:author="Abdul Ahad" w:date="2019-10-06T20:39:00Z">
+            <w:rPrChange w:id="290" w:author="Abdul Ahad" w:date="2019-10-06T20:39:00Z">
               <w:rPr>
                 <w:rFonts w:ascii="Varela" w:hAnsi="Varela"/>
               </w:rPr>
@@ -2912,7 +2897,7 @@
             <w:bCs/>
             <w:sz w:val="24"/>
             <w:szCs w:val="24"/>
-            <w:rPrChange w:id="293" w:author="Abdul Ahad" w:date="2019-10-06T20:40:00Z">
+            <w:rPrChange w:id="291" w:author="Abdul Ahad" w:date="2019-10-06T20:40:00Z">
               <w:rPr>
                 <w:rFonts w:ascii="Varela" w:hAnsi="Varela"/>
               </w:rPr>
@@ -2921,7 +2906,7 @@
           <w:t>:</w:t>
         </w:r>
       </w:ins>
-      <w:ins w:id="294" w:author="Abdul Ahad" w:date="2019-10-06T20:39:00Z">
+      <w:ins w:id="292" w:author="Abdul Ahad" w:date="2019-10-06T20:39:00Z">
         <w:r>
           <w:rPr>
             <w:rFonts w:ascii="Google Sans" w:hAnsi="Google Sans"/>
@@ -2937,7 +2922,7 @@
             <w:rFonts w:ascii="Google Sans" w:eastAsia="Times New Roman" w:hAnsi="Google Sans"/>
             <w:sz w:val="24"/>
             <w:szCs w:val="24"/>
-            <w:rPrChange w:id="295" w:author="Abdul Ahad" w:date="2019-10-06T20:40:00Z">
+            <w:rPrChange w:id="293" w:author="Abdul Ahad" w:date="2019-10-06T20:40:00Z">
               <w:rPr>
                 <w:rFonts w:eastAsia="Times New Roman"/>
                 <w:sz w:val="24"/>
@@ -2948,7 +2933,7 @@
           <w:t xml:space="preserve">every </w:t>
         </w:r>
       </w:ins>
-      <w:ins w:id="296" w:author="Abdul Ahad" w:date="2019-10-06T20:41:00Z">
+      <w:ins w:id="294" w:author="Abdul Ahad" w:date="2019-10-06T20:41:00Z">
         <w:r>
           <w:rPr>
             <w:rFonts w:ascii="Google Sans" w:eastAsia="Times New Roman" w:hAnsi="Google Sans"/>
@@ -2958,7 +2943,7 @@
           <w:t>computer is connected to a central</w:t>
         </w:r>
       </w:ins>
-      <w:ins w:id="297" w:author="Abdul Ahad" w:date="2019-10-06T20:42:00Z">
+      <w:ins w:id="295" w:author="Abdul Ahad" w:date="2019-10-06T20:42:00Z">
         <w:r>
           <w:rPr>
             <w:rFonts w:ascii="Google Sans" w:eastAsia="Times New Roman" w:hAnsi="Google Sans"/>
@@ -2973,13 +2958,13 @@
       <w:pPr>
         <w:divId w:val="1025061028"/>
         <w:rPr>
-          <w:ins w:id="298" w:author="Abdul Ahad" w:date="2019-10-06T20:43:00Z"/>
+          <w:ins w:id="296" w:author="Abdul Ahad" w:date="2019-10-06T20:43:00Z"/>
           <w:rFonts w:eastAsia="Times New Roman"/>
           <w:sz w:val="24"/>
           <w:szCs w:val="24"/>
         </w:rPr>
       </w:pPr>
-      <w:ins w:id="299" w:author="Abdul Ahad" w:date="2019-10-06T20:43:00Z">
+      <w:ins w:id="297" w:author="Abdul Ahad" w:date="2019-10-06T20:43:00Z">
         <w:r>
           <w:rPr>
             <w:rFonts w:eastAsia="Times New Roman"/>
@@ -3001,7 +2986,7 @@
       <w:tr>
         <w:trPr>
           <w:divId w:val="1025061028"/>
-          <w:ins w:id="300" w:author="Abdul Ahad" w:date="2019-10-06T20:43:00Z"/>
+          <w:ins w:id="298" w:author="Abdul Ahad" w:date="2019-10-06T20:43:00Z"/>
         </w:trPr>
         <w:tc>
           <w:tcPr>
@@ -3012,30 +2997,30 @@
             <w:pPr>
               <w:jc w:val="center"/>
               <w:rPr>
-                <w:ins w:id="301" w:author="Abdul Ahad" w:date="2019-10-06T20:43:00Z"/>
+                <w:ins w:id="299" w:author="Abdul Ahad" w:date="2019-10-06T20:43:00Z"/>
                 <w:rFonts w:ascii="Cabin" w:eastAsia="Times New Roman" w:hAnsi="Cabin"/>
                 <w:sz w:val="32"/>
                 <w:szCs w:val="32"/>
-                <w:rPrChange w:id="302" w:author="Abdul Ahad" w:date="2019-10-06T20:46:00Z">
+                <w:rPrChange w:id="300" w:author="Abdul Ahad" w:date="2019-10-06T20:46:00Z">
                   <w:rPr>
-                    <w:ins w:id="303" w:author="Abdul Ahad" w:date="2019-10-06T20:43:00Z"/>
+                    <w:ins w:id="301" w:author="Abdul Ahad" w:date="2019-10-06T20:43:00Z"/>
                     <w:rFonts w:eastAsia="Times New Roman"/>
                     <w:sz w:val="24"/>
                     <w:szCs w:val="24"/>
                   </w:rPr>
                 </w:rPrChange>
               </w:rPr>
-              <w:pPrChange w:id="304" w:author="Abdul Ahad" w:date="2019-10-06T20:46:00Z">
+              <w:pPrChange w:id="302" w:author="Abdul Ahad" w:date="2019-10-06T20:46:00Z">
                 <w:pPr/>
               </w:pPrChange>
             </w:pPr>
-            <w:ins w:id="305" w:author="Abdul Ahad" w:date="2019-10-06T20:43:00Z">
+            <w:ins w:id="303" w:author="Abdul Ahad" w:date="2019-10-06T20:43:00Z">
               <w:r>
                 <w:rPr>
                   <w:rFonts w:ascii="Cabin" w:eastAsia="Times New Roman" w:hAnsi="Cabin"/>
                   <w:sz w:val="32"/>
                   <w:szCs w:val="32"/>
-                  <w:rPrChange w:id="306" w:author="Abdul Ahad" w:date="2019-10-06T20:46:00Z">
+                  <w:rPrChange w:id="304" w:author="Abdul Ahad" w:date="2019-10-06T20:46:00Z">
                     <w:rPr>
                       <w:rFonts w:eastAsia="Times New Roman"/>
                       <w:sz w:val="24"/>
@@ -3052,7 +3037,7 @@
       <w:tr>
         <w:trPr>
           <w:divId w:val="1025061028"/>
-          <w:ins w:id="307" w:author="Abdul Ahad" w:date="2019-10-06T20:43:00Z"/>
+          <w:ins w:id="305" w:author="Abdul Ahad" w:date="2019-10-06T20:43:00Z"/>
         </w:trPr>
         <w:tc>
           <w:tcPr>
@@ -3062,26 +3047,26 @@
             <w:pPr>
               <w:jc w:val="center"/>
               <w:rPr>
-                <w:ins w:id="308" w:author="Abdul Ahad" w:date="2019-10-06T20:43:00Z"/>
+                <w:ins w:id="306" w:author="Abdul Ahad" w:date="2019-10-06T20:43:00Z"/>
                 <w:rFonts w:ascii="Cabin" w:eastAsia="Times New Roman" w:hAnsi="Cabin"/>
                 <w:b/>
                 <w:bCs/>
                 <w:sz w:val="24"/>
                 <w:szCs w:val="24"/>
-                <w:rPrChange w:id="309" w:author="Abdul Ahad" w:date="2019-10-06T20:46:00Z">
+                <w:rPrChange w:id="307" w:author="Abdul Ahad" w:date="2019-10-06T20:46:00Z">
                   <w:rPr>
-                    <w:ins w:id="310" w:author="Abdul Ahad" w:date="2019-10-06T20:43:00Z"/>
+                    <w:ins w:id="308" w:author="Abdul Ahad" w:date="2019-10-06T20:43:00Z"/>
                     <w:rFonts w:eastAsia="Times New Roman"/>
                     <w:sz w:val="24"/>
                     <w:szCs w:val="24"/>
                   </w:rPr>
                 </w:rPrChange>
               </w:rPr>
-              <w:pPrChange w:id="311" w:author="Abdul Ahad" w:date="2019-10-06T20:46:00Z">
+              <w:pPrChange w:id="309" w:author="Abdul Ahad" w:date="2019-10-06T20:46:00Z">
                 <w:pPr/>
               </w:pPrChange>
             </w:pPr>
-            <w:ins w:id="312" w:author="Abdul Ahad" w:date="2019-10-06T20:43:00Z">
+            <w:ins w:id="310" w:author="Abdul Ahad" w:date="2019-10-06T20:43:00Z">
               <w:r>
                 <w:rPr>
                   <w:rFonts w:ascii="Cabin" w:eastAsia="Times New Roman" w:hAnsi="Cabin"/>
@@ -3089,7 +3074,7 @@
                   <w:bCs/>
                   <w:sz w:val="24"/>
                   <w:szCs w:val="24"/>
-                  <w:rPrChange w:id="313" w:author="Abdul Ahad" w:date="2019-10-06T20:46:00Z">
+                  <w:rPrChange w:id="311" w:author="Abdul Ahad" w:date="2019-10-06T20:46:00Z">
                     <w:rPr>
                       <w:rFonts w:eastAsia="Times New Roman"/>
                       <w:sz w:val="24"/>
@@ -3110,26 +3095,26 @@
             <w:pPr>
               <w:jc w:val="center"/>
               <w:rPr>
-                <w:ins w:id="314" w:author="Abdul Ahad" w:date="2019-10-06T20:43:00Z"/>
+                <w:ins w:id="312" w:author="Abdul Ahad" w:date="2019-10-06T20:43:00Z"/>
                 <w:rFonts w:ascii="Cabin" w:eastAsia="Times New Roman" w:hAnsi="Cabin"/>
                 <w:b/>
                 <w:bCs/>
                 <w:sz w:val="24"/>
                 <w:szCs w:val="24"/>
-                <w:rPrChange w:id="315" w:author="Abdul Ahad" w:date="2019-10-06T20:46:00Z">
+                <w:rPrChange w:id="313" w:author="Abdul Ahad" w:date="2019-10-06T20:46:00Z">
                   <w:rPr>
-                    <w:ins w:id="316" w:author="Abdul Ahad" w:date="2019-10-06T20:43:00Z"/>
+                    <w:ins w:id="314" w:author="Abdul Ahad" w:date="2019-10-06T20:43:00Z"/>
                     <w:rFonts w:eastAsia="Times New Roman"/>
                     <w:sz w:val="24"/>
                     <w:szCs w:val="24"/>
                   </w:rPr>
                 </w:rPrChange>
               </w:rPr>
-              <w:pPrChange w:id="317" w:author="Abdul Ahad" w:date="2019-10-06T20:46:00Z">
+              <w:pPrChange w:id="315" w:author="Abdul Ahad" w:date="2019-10-06T20:46:00Z">
                 <w:pPr/>
               </w:pPrChange>
             </w:pPr>
-            <w:ins w:id="318" w:author="Abdul Ahad" w:date="2019-10-06T20:43:00Z">
+            <w:ins w:id="316" w:author="Abdul Ahad" w:date="2019-10-06T20:43:00Z">
               <w:r>
                 <w:rPr>
                   <w:rFonts w:ascii="Cabin" w:eastAsia="Times New Roman" w:hAnsi="Cabin"/>
@@ -3137,7 +3122,7 @@
                   <w:bCs/>
                   <w:sz w:val="24"/>
                   <w:szCs w:val="24"/>
-                  <w:rPrChange w:id="319" w:author="Abdul Ahad" w:date="2019-10-06T20:46:00Z">
+                  <w:rPrChange w:id="317" w:author="Abdul Ahad" w:date="2019-10-06T20:46:00Z">
                     <w:rPr>
                       <w:rFonts w:eastAsia="Times New Roman"/>
                       <w:sz w:val="24"/>
@@ -3154,7 +3139,7 @@
       <w:tr>
         <w:trPr>
           <w:divId w:val="1025061028"/>
-          <w:ins w:id="320" w:author="Abdul Ahad" w:date="2019-10-06T20:43:00Z"/>
+          <w:ins w:id="318" w:author="Abdul Ahad" w:date="2019-10-06T20:43:00Z"/>
         </w:trPr>
         <w:tc>
           <w:tcPr>
@@ -3163,13 +3148,13 @@
           <w:p>
             <w:pPr>
               <w:rPr>
-                <w:ins w:id="321" w:author="Abdul Ahad" w:date="2019-10-06T20:43:00Z"/>
+                <w:ins w:id="319" w:author="Abdul Ahad" w:date="2019-10-06T20:43:00Z"/>
                 <w:rFonts w:asciiTheme="majorHAnsi" w:eastAsia="Times New Roman" w:hAnsiTheme="majorHAnsi" w:cstheme="majorHAnsi"/>
                 <w:sz w:val="24"/>
                 <w:szCs w:val="24"/>
-                <w:rPrChange w:id="322" w:author="Abdul Ahad" w:date="2019-10-07T08:44:00Z">
+                <w:rPrChange w:id="320" w:author="Abdul Ahad" w:date="2019-10-07T08:44:00Z">
                   <w:rPr>
-                    <w:ins w:id="323" w:author="Abdul Ahad" w:date="2019-10-06T20:43:00Z"/>
+                    <w:ins w:id="321" w:author="Abdul Ahad" w:date="2019-10-06T20:43:00Z"/>
                     <w:rFonts w:eastAsia="Times New Roman"/>
                     <w:sz w:val="24"/>
                     <w:szCs w:val="24"/>
@@ -3177,13 +3162,13 @@
                 </w:rPrChange>
               </w:rPr>
             </w:pPr>
-            <w:ins w:id="324" w:author="Abdul Ahad" w:date="2019-10-06T20:47:00Z">
+            <w:ins w:id="322" w:author="Abdul Ahad" w:date="2019-10-06T20:47:00Z">
               <w:r>
                 <w:rPr>
                   <w:rFonts w:asciiTheme="majorHAnsi" w:eastAsia="Times New Roman" w:hAnsiTheme="majorHAnsi" w:cstheme="majorHAnsi"/>
                   <w:sz w:val="24"/>
                   <w:szCs w:val="24"/>
-                  <w:rPrChange w:id="325" w:author="Abdul Ahad" w:date="2019-10-07T08:44:00Z">
+                  <w:rPrChange w:id="323" w:author="Abdul Ahad" w:date="2019-10-07T08:44:00Z">
                     <w:rPr>
                       <w:rFonts w:ascii="Segoe UI" w:hAnsi="Segoe UI" w:cs="Segoe UI"/>
                       <w:color w:val="363636"/>
@@ -3204,13 +3189,13 @@
           <w:p>
             <w:pPr>
               <w:rPr>
-                <w:ins w:id="326" w:author="Abdul Ahad" w:date="2019-10-06T20:43:00Z"/>
+                <w:ins w:id="324" w:author="Abdul Ahad" w:date="2019-10-06T20:43:00Z"/>
                 <w:rFonts w:asciiTheme="majorHAnsi" w:eastAsia="Times New Roman" w:hAnsiTheme="majorHAnsi" w:cstheme="majorHAnsi"/>
                 <w:sz w:val="24"/>
                 <w:szCs w:val="24"/>
-                <w:rPrChange w:id="327" w:author="Abdul Ahad" w:date="2019-10-07T08:44:00Z">
+                <w:rPrChange w:id="325" w:author="Abdul Ahad" w:date="2019-10-07T08:44:00Z">
                   <w:rPr>
-                    <w:ins w:id="328" w:author="Abdul Ahad" w:date="2019-10-06T20:43:00Z"/>
+                    <w:ins w:id="326" w:author="Abdul Ahad" w:date="2019-10-06T20:43:00Z"/>
                     <w:rFonts w:eastAsia="Times New Roman"/>
                     <w:sz w:val="24"/>
                     <w:szCs w:val="24"/>
@@ -3218,13 +3203,13 @@
                 </w:rPrChange>
               </w:rPr>
             </w:pPr>
-            <w:ins w:id="329" w:author="Abdul Ahad" w:date="2019-10-06T20:47:00Z">
+            <w:ins w:id="327" w:author="Abdul Ahad" w:date="2019-10-06T20:47:00Z">
               <w:r>
                 <w:rPr>
                   <w:rFonts w:asciiTheme="majorHAnsi" w:eastAsia="Times New Roman" w:hAnsiTheme="majorHAnsi" w:cstheme="majorHAnsi"/>
                   <w:sz w:val="24"/>
                   <w:szCs w:val="24"/>
-                  <w:rPrChange w:id="330" w:author="Abdul Ahad" w:date="2019-10-07T08:44:00Z">
+                  <w:rPrChange w:id="328" w:author="Abdul Ahad" w:date="2019-10-07T08:44:00Z">
                     <w:rPr>
                       <w:rFonts w:ascii="Segoe UI" w:hAnsi="Segoe UI" w:cs="Segoe UI"/>
                       <w:color w:val="363636"/>
@@ -3242,7 +3227,7 @@
       <w:tr>
         <w:trPr>
           <w:divId w:val="1025061028"/>
-          <w:ins w:id="331" w:author="Abdul Ahad" w:date="2019-10-06T20:43:00Z"/>
+          <w:ins w:id="329" w:author="Abdul Ahad" w:date="2019-10-06T20:43:00Z"/>
         </w:trPr>
         <w:tc>
           <w:tcPr>
@@ -3251,13 +3236,13 @@
           <w:p>
             <w:pPr>
               <w:rPr>
-                <w:ins w:id="332" w:author="Abdul Ahad" w:date="2019-10-06T20:43:00Z"/>
+                <w:ins w:id="330" w:author="Abdul Ahad" w:date="2019-10-06T20:43:00Z"/>
                 <w:rFonts w:asciiTheme="majorHAnsi" w:eastAsia="Times New Roman" w:hAnsiTheme="majorHAnsi" w:cstheme="majorHAnsi"/>
                 <w:sz w:val="24"/>
                 <w:szCs w:val="24"/>
-                <w:rPrChange w:id="333" w:author="Abdul Ahad" w:date="2019-10-07T08:44:00Z">
+                <w:rPrChange w:id="331" w:author="Abdul Ahad" w:date="2019-10-07T08:44:00Z">
                   <w:rPr>
-                    <w:ins w:id="334" w:author="Abdul Ahad" w:date="2019-10-06T20:43:00Z"/>
+                    <w:ins w:id="332" w:author="Abdul Ahad" w:date="2019-10-06T20:43:00Z"/>
                     <w:rFonts w:eastAsia="Times New Roman"/>
                     <w:sz w:val="24"/>
                     <w:szCs w:val="24"/>
@@ -3265,13 +3250,13 @@
                 </w:rPrChange>
               </w:rPr>
             </w:pPr>
-            <w:ins w:id="335" w:author="Abdul Ahad" w:date="2019-10-06T20:47:00Z">
+            <w:ins w:id="333" w:author="Abdul Ahad" w:date="2019-10-06T20:47:00Z">
               <w:r>
                 <w:rPr>
                   <w:rFonts w:asciiTheme="majorHAnsi" w:eastAsia="Times New Roman" w:hAnsiTheme="majorHAnsi" w:cstheme="majorHAnsi"/>
                   <w:sz w:val="24"/>
                   <w:szCs w:val="24"/>
-                  <w:rPrChange w:id="336" w:author="Abdul Ahad" w:date="2019-10-07T08:44:00Z">
+                  <w:rPrChange w:id="334" w:author="Abdul Ahad" w:date="2019-10-07T08:44:00Z">
                     <w:rPr>
                       <w:rFonts w:ascii="Segoe UI" w:hAnsi="Segoe UI" w:cs="Segoe UI"/>
                       <w:color w:val="363636"/>
@@ -3292,13 +3277,13 @@
           <w:p>
             <w:pPr>
               <w:rPr>
-                <w:ins w:id="337" w:author="Abdul Ahad" w:date="2019-10-06T20:43:00Z"/>
+                <w:ins w:id="335" w:author="Abdul Ahad" w:date="2019-10-06T20:43:00Z"/>
                 <w:rFonts w:asciiTheme="majorHAnsi" w:eastAsia="Times New Roman" w:hAnsiTheme="majorHAnsi" w:cstheme="majorHAnsi"/>
                 <w:sz w:val="24"/>
                 <w:szCs w:val="24"/>
-                <w:rPrChange w:id="338" w:author="Abdul Ahad" w:date="2019-10-07T08:44:00Z">
+                <w:rPrChange w:id="336" w:author="Abdul Ahad" w:date="2019-10-07T08:44:00Z">
                   <w:rPr>
-                    <w:ins w:id="339" w:author="Abdul Ahad" w:date="2019-10-06T20:43:00Z"/>
+                    <w:ins w:id="337" w:author="Abdul Ahad" w:date="2019-10-06T20:43:00Z"/>
                     <w:rFonts w:eastAsia="Times New Roman"/>
                     <w:sz w:val="24"/>
                     <w:szCs w:val="24"/>
@@ -3306,13 +3291,13 @@
                 </w:rPrChange>
               </w:rPr>
             </w:pPr>
-            <w:ins w:id="340" w:author="Abdul Ahad" w:date="2019-10-06T20:47:00Z">
+            <w:ins w:id="338" w:author="Abdul Ahad" w:date="2019-10-06T20:47:00Z">
               <w:r>
                 <w:rPr>
                   <w:rFonts w:asciiTheme="majorHAnsi" w:eastAsia="Times New Roman" w:hAnsiTheme="majorHAnsi" w:cstheme="majorHAnsi"/>
                   <w:sz w:val="24"/>
                   <w:szCs w:val="24"/>
-                  <w:rPrChange w:id="341" w:author="Abdul Ahad" w:date="2019-10-07T08:44:00Z">
+                  <w:rPrChange w:id="339" w:author="Abdul Ahad" w:date="2019-10-07T08:44:00Z">
                     <w:rPr>
                       <w:rFonts w:ascii="Segoe UI" w:hAnsi="Segoe UI" w:cs="Segoe UI"/>
                       <w:color w:val="363636"/>
@@ -3328,7 +3313,7 @@
                   <w:rFonts w:asciiTheme="majorHAnsi" w:eastAsia="Times New Roman" w:hAnsiTheme="majorHAnsi" w:cstheme="majorHAnsi"/>
                   <w:sz w:val="24"/>
                   <w:szCs w:val="24"/>
-                  <w:rPrChange w:id="342" w:author="Abdul Ahad" w:date="2019-10-07T08:44:00Z">
+                  <w:rPrChange w:id="340" w:author="Abdul Ahad" w:date="2019-10-07T08:44:00Z">
                     <w:rPr>
                       <w:rFonts w:ascii="Segoe UI" w:hAnsi="Segoe UI" w:cs="Segoe UI"/>
                       <w:color w:val="363636"/>
@@ -3344,7 +3329,7 @@
                   <w:rFonts w:asciiTheme="majorHAnsi" w:eastAsia="Times New Roman" w:hAnsiTheme="majorHAnsi" w:cstheme="majorHAnsi"/>
                   <w:sz w:val="24"/>
                   <w:szCs w:val="24"/>
-                  <w:rPrChange w:id="343" w:author="Abdul Ahad" w:date="2019-10-07T08:44:00Z">
+                  <w:rPrChange w:id="341" w:author="Abdul Ahad" w:date="2019-10-07T08:44:00Z">
                     <w:rPr>
                       <w:rFonts w:ascii="Segoe UI" w:hAnsi="Segoe UI" w:cs="Segoe UI"/>
                       <w:color w:val="363636"/>
@@ -3360,7 +3345,7 @@
                   <w:rFonts w:asciiTheme="majorHAnsi" w:eastAsia="Times New Roman" w:hAnsiTheme="majorHAnsi" w:cstheme="majorHAnsi"/>
                   <w:sz w:val="24"/>
                   <w:szCs w:val="24"/>
-                  <w:rPrChange w:id="344" w:author="Abdul Ahad" w:date="2019-10-07T08:44:00Z">
+                  <w:rPrChange w:id="342" w:author="Abdul Ahad" w:date="2019-10-07T08:44:00Z">
                     <w:rPr>
                       <w:rFonts w:ascii="Segoe UI" w:hAnsi="Segoe UI" w:cs="Segoe UI"/>
                       <w:color w:val="363636"/>
@@ -3376,7 +3361,7 @@
                   <w:rFonts w:asciiTheme="majorHAnsi" w:eastAsia="Times New Roman" w:hAnsiTheme="majorHAnsi" w:cstheme="majorHAnsi"/>
                   <w:sz w:val="24"/>
                   <w:szCs w:val="24"/>
-                  <w:rPrChange w:id="345" w:author="Abdul Ahad" w:date="2019-10-07T08:44:00Z">
+                  <w:rPrChange w:id="343" w:author="Abdul Ahad" w:date="2019-10-07T08:44:00Z">
                     <w:rPr>
                       <w:rStyle w:val="Hyperlink"/>
                       <w:rFonts w:ascii="Segoe UI" w:hAnsi="Segoe UI" w:cs="Segoe UI"/>
@@ -3392,7 +3377,7 @@
                   <w:rFonts w:asciiTheme="majorHAnsi" w:eastAsia="Times New Roman" w:hAnsiTheme="majorHAnsi" w:cstheme="majorHAnsi"/>
                   <w:sz w:val="24"/>
                   <w:szCs w:val="24"/>
-                  <w:rPrChange w:id="346" w:author="Abdul Ahad" w:date="2019-10-07T08:44:00Z">
+                  <w:rPrChange w:id="344" w:author="Abdul Ahad" w:date="2019-10-07T08:44:00Z">
                     <w:rPr>
                       <w:rFonts w:ascii="Segoe UI" w:hAnsi="Segoe UI" w:cs="Segoe UI"/>
                       <w:color w:val="363636"/>
@@ -3408,7 +3393,7 @@
                   <w:rFonts w:asciiTheme="majorHAnsi" w:eastAsia="Times New Roman" w:hAnsiTheme="majorHAnsi" w:cstheme="majorHAnsi"/>
                   <w:sz w:val="24"/>
                   <w:szCs w:val="24"/>
-                  <w:rPrChange w:id="347" w:author="Abdul Ahad" w:date="2019-10-07T08:44:00Z">
+                  <w:rPrChange w:id="345" w:author="Abdul Ahad" w:date="2019-10-07T08:44:00Z">
                     <w:rPr>
                       <w:rFonts w:ascii="Segoe UI" w:hAnsi="Segoe UI" w:cs="Segoe UI"/>
                       <w:color w:val="363636"/>
@@ -3420,13 +3405,13 @@
                 <w:t xml:space="preserve"> for the</w:t>
               </w:r>
             </w:ins>
-            <w:ins w:id="348" w:author="Abdul Ahad" w:date="2019-10-07T08:31:00Z">
+            <w:ins w:id="346" w:author="Abdul Ahad" w:date="2019-10-07T08:31:00Z">
               <w:r>
                 <w:rPr>
                   <w:rFonts w:asciiTheme="majorHAnsi" w:eastAsia="Times New Roman" w:hAnsiTheme="majorHAnsi" w:cstheme="majorHAnsi"/>
                   <w:sz w:val="24"/>
                   <w:szCs w:val="24"/>
-                  <w:rPrChange w:id="349" w:author="Abdul Ahad" w:date="2019-10-07T08:44:00Z">
+                  <w:rPrChange w:id="347" w:author="Abdul Ahad" w:date="2019-10-07T08:44:00Z">
                     <w:rPr>
                       <w:rFonts w:ascii="Cabin" w:eastAsia="Times New Roman" w:hAnsi="Cabin"/>
                       <w:sz w:val="24"/>
@@ -3437,13 +3422,13 @@
                 <w:t xml:space="preserve"> whole</w:t>
               </w:r>
             </w:ins>
-            <w:ins w:id="350" w:author="Abdul Ahad" w:date="2019-10-06T20:47:00Z">
+            <w:ins w:id="348" w:author="Abdul Ahad" w:date="2019-10-06T20:47:00Z">
               <w:r>
                 <w:rPr>
                   <w:rFonts w:asciiTheme="majorHAnsi" w:eastAsia="Times New Roman" w:hAnsiTheme="majorHAnsi" w:cstheme="majorHAnsi"/>
                   <w:sz w:val="24"/>
                   <w:szCs w:val="24"/>
-                  <w:rPrChange w:id="351" w:author="Abdul Ahad" w:date="2019-10-07T08:44:00Z">
+                  <w:rPrChange w:id="349" w:author="Abdul Ahad" w:date="2019-10-07T08:44:00Z">
                     <w:rPr>
                       <w:rFonts w:ascii="Segoe UI" w:hAnsi="Segoe UI" w:cs="Segoe UI"/>
                       <w:color w:val="363636"/>
@@ -3455,13 +3440,13 @@
                 <w:t xml:space="preserve"> network</w:t>
               </w:r>
             </w:ins>
-            <w:ins w:id="352" w:author="Abdul Ahad" w:date="2019-10-07T08:21:00Z">
+            <w:ins w:id="350" w:author="Abdul Ahad" w:date="2019-10-07T08:21:00Z">
               <w:r>
                 <w:rPr>
                   <w:rFonts w:asciiTheme="majorHAnsi" w:eastAsia="Times New Roman" w:hAnsiTheme="majorHAnsi" w:cstheme="majorHAnsi"/>
                   <w:sz w:val="24"/>
                   <w:szCs w:val="24"/>
-                  <w:rPrChange w:id="353" w:author="Abdul Ahad" w:date="2019-10-07T08:44:00Z">
+                  <w:rPrChange w:id="351" w:author="Abdul Ahad" w:date="2019-10-07T08:44:00Z">
                     <w:rPr>
                       <w:rFonts w:ascii="Cabin" w:eastAsia="Times New Roman" w:hAnsi="Cabin"/>
                       <w:sz w:val="24"/>
@@ -3478,7 +3463,7 @@
       <w:tr>
         <w:trPr>
           <w:divId w:val="1025061028"/>
-          <w:ins w:id="354" w:author="Abdul Ahad" w:date="2019-10-07T08:29:00Z"/>
+          <w:ins w:id="352" w:author="Abdul Ahad" w:date="2019-10-07T08:29:00Z"/>
         </w:trPr>
         <w:tc>
           <w:tcPr>
@@ -3487,13 +3472,13 @@
           <w:p>
             <w:pPr>
               <w:rPr>
-                <w:ins w:id="355" w:author="Abdul Ahad" w:date="2019-10-07T08:29:00Z"/>
+                <w:ins w:id="353" w:author="Abdul Ahad" w:date="2019-10-07T08:29:00Z"/>
                 <w:rFonts w:asciiTheme="majorHAnsi" w:eastAsia="Times New Roman" w:hAnsiTheme="majorHAnsi" w:cstheme="majorHAnsi"/>
                 <w:sz w:val="24"/>
                 <w:szCs w:val="24"/>
-                <w:rPrChange w:id="356" w:author="Abdul Ahad" w:date="2019-10-07T08:44:00Z">
+                <w:rPrChange w:id="354" w:author="Abdul Ahad" w:date="2019-10-07T08:44:00Z">
                   <w:rPr>
-                    <w:ins w:id="357" w:author="Abdul Ahad" w:date="2019-10-07T08:29:00Z"/>
+                    <w:ins w:id="355" w:author="Abdul Ahad" w:date="2019-10-07T08:29:00Z"/>
                     <w:rFonts w:ascii="Cabin" w:eastAsia="Times New Roman" w:hAnsi="Cabin"/>
                     <w:sz w:val="24"/>
                     <w:szCs w:val="24"/>
@@ -3501,13 +3486,13 @@
                 </w:rPrChange>
               </w:rPr>
             </w:pPr>
-            <w:ins w:id="358" w:author="Abdul Ahad" w:date="2019-10-07T08:29:00Z">
+            <w:ins w:id="356" w:author="Abdul Ahad" w:date="2019-10-07T08:29:00Z">
               <w:r>
                 <w:rPr>
                   <w:rFonts w:asciiTheme="majorHAnsi" w:eastAsia="Times New Roman" w:hAnsiTheme="majorHAnsi" w:cstheme="majorHAnsi"/>
                   <w:sz w:val="24"/>
                   <w:szCs w:val="24"/>
-                  <w:rPrChange w:id="359" w:author="Abdul Ahad" w:date="2019-10-07T08:44:00Z">
+                  <w:rPrChange w:id="357" w:author="Abdul Ahad" w:date="2019-10-07T08:44:00Z">
                     <w:rPr>
                       <w:rFonts w:ascii="Cabin" w:eastAsia="Times New Roman" w:hAnsi="Cabin"/>
                       <w:sz w:val="24"/>
@@ -3527,13 +3512,13 @@
           <w:p>
             <w:pPr>
               <w:rPr>
-                <w:ins w:id="360" w:author="Abdul Ahad" w:date="2019-10-07T08:29:00Z"/>
+                <w:ins w:id="358" w:author="Abdul Ahad" w:date="2019-10-07T08:29:00Z"/>
                 <w:rFonts w:asciiTheme="majorHAnsi" w:eastAsia="Times New Roman" w:hAnsiTheme="majorHAnsi" w:cstheme="majorHAnsi"/>
                 <w:sz w:val="24"/>
                 <w:szCs w:val="24"/>
-                <w:rPrChange w:id="361" w:author="Abdul Ahad" w:date="2019-10-07T08:44:00Z">
+                <w:rPrChange w:id="359" w:author="Abdul Ahad" w:date="2019-10-07T08:44:00Z">
                   <w:rPr>
-                    <w:ins w:id="362" w:author="Abdul Ahad" w:date="2019-10-07T08:29:00Z"/>
+                    <w:ins w:id="360" w:author="Abdul Ahad" w:date="2019-10-07T08:29:00Z"/>
                     <w:rFonts w:ascii="Cabin" w:eastAsia="Times New Roman" w:hAnsi="Cabin"/>
                     <w:sz w:val="24"/>
                     <w:szCs w:val="24"/>
@@ -3548,13 +3533,13 @@
     <w:p>
       <w:pPr>
         <w:rPr>
-          <w:del w:id="363" w:author="Abdul Ahad" w:date="2019-10-07T08:01:00Z"/>
+          <w:del w:id="361" w:author="Abdul Ahad" w:date="2019-10-07T08:01:00Z"/>
           <w:rFonts w:ascii="Varela" w:hAnsi="Varela"/>
           <w:b/>
           <w:bCs/>
         </w:rPr>
       </w:pPr>
-      <w:ins w:id="364" w:author="Abdul Ahad" w:date="2019-10-07T08:36:00Z">
+      <w:ins w:id="362" w:author="Abdul Ahad" w:date="2019-10-07T08:36:00Z">
         <w:r>
           <w:rPr>
             <w:rFonts w:ascii="Google Sans" w:hAnsi="Google Sans"/>
@@ -3562,7 +3547,7 @@
             <w:bCs/>
             <w:sz w:val="24"/>
             <w:szCs w:val="24"/>
-            <w:rPrChange w:id="365" w:author="Abdul Ahad" w:date="2019-10-07T08:36:00Z">
+            <w:rPrChange w:id="363" w:author="Abdul Ahad" w:date="2019-10-07T08:36:00Z">
               <w:rPr>
                 <w:rFonts w:ascii="Varela" w:hAnsi="Varela"/>
                 <w:b/>
@@ -3585,7 +3570,7 @@
     <w:p>
       <w:pPr>
         <w:rPr>
-          <w:ins w:id="366" w:author="Abdul Ahad" w:date="2019-10-07T08:36:00Z"/>
+          <w:ins w:id="364" w:author="Abdul Ahad" w:date="2019-10-07T08:36:00Z"/>
           <w:rFonts w:ascii="Varela" w:hAnsi="Varela"/>
           <w:b/>
           <w:bCs/>
@@ -3604,7 +3589,7 @@
       </w:tblGrid>
       <w:tr>
         <w:trPr>
-          <w:ins w:id="367" w:author="Abdul Ahad" w:date="2019-10-07T08:36:00Z"/>
+          <w:ins w:id="365" w:author="Abdul Ahad" w:date="2019-10-07T08:36:00Z"/>
         </w:trPr>
         <w:tc>
           <w:tcPr>
@@ -3613,15 +3598,15 @@
           <w:p>
             <w:pPr>
               <w:rPr>
-                <w:ins w:id="368" w:author="Abdul Ahad" w:date="2019-10-07T08:36:00Z"/>
+                <w:ins w:id="366" w:author="Abdul Ahad" w:date="2019-10-07T08:36:00Z"/>
                 <w:rFonts w:ascii="Cabin" w:eastAsia="Times New Roman" w:hAnsi="Cabin"/>
                 <w:b/>
                 <w:bCs/>
                 <w:sz w:val="24"/>
                 <w:szCs w:val="24"/>
-                <w:rPrChange w:id="369" w:author="Abdul Ahad" w:date="2019-10-07T08:40:00Z">
+                <w:rPrChange w:id="367" w:author="Abdul Ahad" w:date="2019-10-07T08:40:00Z">
                   <w:rPr>
-                    <w:ins w:id="370" w:author="Abdul Ahad" w:date="2019-10-07T08:36:00Z"/>
+                    <w:ins w:id="368" w:author="Abdul Ahad" w:date="2019-10-07T08:36:00Z"/>
                     <w:rFonts w:ascii="Varela" w:hAnsi="Varela"/>
                     <w:b/>
                     <w:bCs/>
@@ -3629,7 +3614,7 @@
                 </w:rPrChange>
               </w:rPr>
             </w:pPr>
-            <w:ins w:id="371" w:author="Abdul Ahad" w:date="2019-10-07T08:36:00Z">
+            <w:ins w:id="369" w:author="Abdul Ahad" w:date="2019-10-07T08:36:00Z">
               <w:r>
                 <w:rPr>
                   <w:rFonts w:ascii="Cabin" w:eastAsia="Times New Roman" w:hAnsi="Cabin"/>
@@ -3637,7 +3622,7 @@
                   <w:bCs/>
                   <w:sz w:val="24"/>
                   <w:szCs w:val="24"/>
-                  <w:rPrChange w:id="372" w:author="Abdul Ahad" w:date="2019-10-07T08:40:00Z">
+                  <w:rPrChange w:id="370" w:author="Abdul Ahad" w:date="2019-10-07T08:40:00Z">
                     <w:rPr>
                       <w:rFonts w:ascii="Varela" w:hAnsi="Varela"/>
                       <w:b/>
@@ -3657,15 +3642,15 @@
           <w:p>
             <w:pPr>
               <w:rPr>
-                <w:ins w:id="373" w:author="Abdul Ahad" w:date="2019-10-07T08:36:00Z"/>
+                <w:ins w:id="371" w:author="Abdul Ahad" w:date="2019-10-07T08:36:00Z"/>
                 <w:rFonts w:ascii="Cabin" w:eastAsia="Times New Roman" w:hAnsi="Cabin"/>
                 <w:b/>
                 <w:bCs/>
                 <w:sz w:val="24"/>
                 <w:szCs w:val="24"/>
-                <w:rPrChange w:id="374" w:author="Abdul Ahad" w:date="2019-10-07T08:40:00Z">
+                <w:rPrChange w:id="372" w:author="Abdul Ahad" w:date="2019-10-07T08:40:00Z">
                   <w:rPr>
-                    <w:ins w:id="375" w:author="Abdul Ahad" w:date="2019-10-07T08:36:00Z"/>
+                    <w:ins w:id="373" w:author="Abdul Ahad" w:date="2019-10-07T08:36:00Z"/>
                     <w:rFonts w:ascii="Varela" w:hAnsi="Varela"/>
                     <w:b/>
                     <w:bCs/>
@@ -3673,7 +3658,7 @@
                 </w:rPrChange>
               </w:rPr>
             </w:pPr>
-            <w:ins w:id="376" w:author="Abdul Ahad" w:date="2019-10-07T08:36:00Z">
+            <w:ins w:id="374" w:author="Abdul Ahad" w:date="2019-10-07T08:36:00Z">
               <w:r>
                 <w:rPr>
                   <w:rFonts w:ascii="Cabin" w:eastAsia="Times New Roman" w:hAnsi="Cabin"/>
@@ -3681,7 +3666,7 @@
                   <w:bCs/>
                   <w:sz w:val="24"/>
                   <w:szCs w:val="24"/>
-                  <w:rPrChange w:id="377" w:author="Abdul Ahad" w:date="2019-10-07T08:40:00Z">
+                  <w:rPrChange w:id="375" w:author="Abdul Ahad" w:date="2019-10-07T08:40:00Z">
                     <w:rPr>
                       <w:rFonts w:ascii="Varela" w:hAnsi="Varela"/>
                       <w:b/>
@@ -3697,7 +3682,7 @@
       </w:tr>
       <w:tr>
         <w:trPr>
-          <w:ins w:id="378" w:author="Abdul Ahad" w:date="2019-10-07T08:36:00Z"/>
+          <w:ins w:id="376" w:author="Abdul Ahad" w:date="2019-10-07T08:36:00Z"/>
         </w:trPr>
         <w:tc>
           <w:tcPr>
@@ -3706,13 +3691,13 @@
           <w:p>
             <w:pPr>
               <w:rPr>
-                <w:ins w:id="379" w:author="Abdul Ahad" w:date="2019-10-07T08:36:00Z"/>
+                <w:ins w:id="377" w:author="Abdul Ahad" w:date="2019-10-07T08:36:00Z"/>
                 <w:rFonts w:ascii="Calibri Light" w:eastAsia="Times New Roman" w:hAnsi="Calibri Light" w:cs="Calibri Light"/>
                 <w:sz w:val="24"/>
                 <w:szCs w:val="24"/>
-                <w:rPrChange w:id="380" w:author="Abdul Ahad" w:date="2019-10-07T08:41:00Z">
+                <w:rPrChange w:id="378" w:author="Abdul Ahad" w:date="2019-10-07T08:41:00Z">
                   <w:rPr>
-                    <w:ins w:id="381" w:author="Abdul Ahad" w:date="2019-10-07T08:36:00Z"/>
+                    <w:ins w:id="379" w:author="Abdul Ahad" w:date="2019-10-07T08:36:00Z"/>
                     <w:rFonts w:ascii="Varela" w:hAnsi="Varela"/>
                     <w:b/>
                     <w:bCs/>
@@ -3720,13 +3705,13 @@
                 </w:rPrChange>
               </w:rPr>
             </w:pPr>
-            <w:ins w:id="382" w:author="Abdul Ahad" w:date="2019-10-07T08:37:00Z">
+            <w:ins w:id="380" w:author="Abdul Ahad" w:date="2019-10-07T08:37:00Z">
               <w:r>
                 <w:rPr>
                   <w:rFonts w:ascii="Calibri Light" w:eastAsia="Times New Roman" w:hAnsi="Calibri Light" w:cs="Calibri Light"/>
                   <w:sz w:val="24"/>
                   <w:szCs w:val="24"/>
-                  <w:rPrChange w:id="383" w:author="Abdul Ahad" w:date="2019-10-07T08:41:00Z">
+                  <w:rPrChange w:id="381" w:author="Abdul Ahad" w:date="2019-10-07T08:41:00Z">
                     <w:rPr>
                       <w:rFonts w:ascii="Varela" w:hAnsi="Varela"/>
                       <w:b/>
@@ -3737,13 +3722,13 @@
                 <w:t xml:space="preserve">Ethernet </w:t>
               </w:r>
             </w:ins>
-            <w:ins w:id="384" w:author="Abdul Ahad" w:date="2019-10-07T08:38:00Z">
+            <w:ins w:id="382" w:author="Abdul Ahad" w:date="2019-10-07T08:38:00Z">
               <w:r>
                 <w:rPr>
                   <w:rFonts w:ascii="Calibri Light" w:eastAsia="Times New Roman" w:hAnsi="Calibri Light" w:cs="Calibri Light"/>
                   <w:sz w:val="24"/>
                   <w:szCs w:val="24"/>
-                  <w:rPrChange w:id="385" w:author="Abdul Ahad" w:date="2019-10-07T08:41:00Z">
+                  <w:rPrChange w:id="383" w:author="Abdul Ahad" w:date="2019-10-07T08:41:00Z">
                     <w:rPr>
                       <w:rFonts w:ascii="Varela" w:hAnsi="Varela"/>
                       <w:b/>
@@ -3763,13 +3748,13 @@
           <w:p>
             <w:pPr>
               <w:rPr>
-                <w:ins w:id="386" w:author="Abdul Ahad" w:date="2019-10-07T08:36:00Z"/>
+                <w:ins w:id="384" w:author="Abdul Ahad" w:date="2019-10-07T08:36:00Z"/>
                 <w:rFonts w:ascii="Calibri Light" w:eastAsia="Times New Roman" w:hAnsi="Calibri Light" w:cs="Calibri Light"/>
                 <w:sz w:val="24"/>
                 <w:szCs w:val="24"/>
-                <w:rPrChange w:id="387" w:author="Abdul Ahad" w:date="2019-10-07T08:41:00Z">
+                <w:rPrChange w:id="385" w:author="Abdul Ahad" w:date="2019-10-07T08:41:00Z">
                   <w:rPr>
-                    <w:ins w:id="388" w:author="Abdul Ahad" w:date="2019-10-07T08:36:00Z"/>
+                    <w:ins w:id="386" w:author="Abdul Ahad" w:date="2019-10-07T08:36:00Z"/>
                     <w:rFonts w:ascii="Varela" w:hAnsi="Varela"/>
                     <w:b/>
                     <w:bCs/>
@@ -3777,13 +3762,13 @@
                 </w:rPrChange>
               </w:rPr>
             </w:pPr>
-            <w:ins w:id="389" w:author="Abdul Ahad" w:date="2019-10-07T08:37:00Z">
+            <w:ins w:id="387" w:author="Abdul Ahad" w:date="2019-10-07T08:37:00Z">
               <w:r>
                 <w:rPr>
                   <w:rFonts w:ascii="Calibri Light" w:eastAsia="Times New Roman" w:hAnsi="Calibri Light" w:cs="Calibri Light"/>
                   <w:sz w:val="24"/>
                   <w:szCs w:val="24"/>
-                  <w:rPrChange w:id="390" w:author="Abdul Ahad" w:date="2019-10-07T08:41:00Z">
+                  <w:rPrChange w:id="388" w:author="Abdul Ahad" w:date="2019-10-07T08:41:00Z">
                     <w:rPr>
                       <w:rFonts w:ascii="Varela" w:hAnsi="Varela"/>
                       <w:b/>
@@ -3799,7 +3784,7 @@
       </w:tr>
       <w:tr>
         <w:trPr>
-          <w:ins w:id="391" w:author="Abdul Ahad" w:date="2019-10-07T08:36:00Z"/>
+          <w:ins w:id="389" w:author="Abdul Ahad" w:date="2019-10-07T08:36:00Z"/>
         </w:trPr>
         <w:tc>
           <w:tcPr>
@@ -3808,13 +3793,13 @@
           <w:p>
             <w:pPr>
               <w:rPr>
-                <w:ins w:id="392" w:author="Abdul Ahad" w:date="2019-10-07T08:36:00Z"/>
+                <w:ins w:id="390" w:author="Abdul Ahad" w:date="2019-10-07T08:36:00Z"/>
                 <w:rFonts w:ascii="Calibri Light" w:eastAsia="Times New Roman" w:hAnsi="Calibri Light" w:cs="Calibri Light"/>
                 <w:sz w:val="24"/>
                 <w:szCs w:val="24"/>
-                <w:rPrChange w:id="393" w:author="Abdul Ahad" w:date="2019-10-07T08:41:00Z">
+                <w:rPrChange w:id="391" w:author="Abdul Ahad" w:date="2019-10-07T08:41:00Z">
                   <w:rPr>
-                    <w:ins w:id="394" w:author="Abdul Ahad" w:date="2019-10-07T08:36:00Z"/>
+                    <w:ins w:id="392" w:author="Abdul Ahad" w:date="2019-10-07T08:36:00Z"/>
                     <w:rFonts w:ascii="Varela" w:hAnsi="Varela"/>
                     <w:b/>
                     <w:bCs/>
@@ -3822,13 +3807,13 @@
                 </w:rPrChange>
               </w:rPr>
             </w:pPr>
-            <w:ins w:id="395" w:author="Abdul Ahad" w:date="2019-10-07T08:38:00Z">
+            <w:ins w:id="393" w:author="Abdul Ahad" w:date="2019-10-07T08:38:00Z">
               <w:r>
                 <w:rPr>
                   <w:rFonts w:ascii="Calibri Light" w:eastAsia="Times New Roman" w:hAnsi="Calibri Light" w:cs="Calibri Light"/>
                   <w:sz w:val="24"/>
                   <w:szCs w:val="24"/>
-                  <w:rPrChange w:id="396" w:author="Abdul Ahad" w:date="2019-10-07T08:41:00Z">
+                  <w:rPrChange w:id="394" w:author="Abdul Ahad" w:date="2019-10-07T08:41:00Z">
                     <w:rPr>
                       <w:rFonts w:ascii="Varela" w:hAnsi="Varela"/>
                       <w:b/>
@@ -3848,13 +3833,13 @@
           <w:p>
             <w:pPr>
               <w:rPr>
-                <w:ins w:id="397" w:author="Abdul Ahad" w:date="2019-10-07T08:36:00Z"/>
+                <w:ins w:id="395" w:author="Abdul Ahad" w:date="2019-10-07T08:36:00Z"/>
                 <w:rFonts w:ascii="Calibri Light" w:eastAsia="Times New Roman" w:hAnsi="Calibri Light" w:cs="Calibri Light"/>
                 <w:sz w:val="24"/>
                 <w:szCs w:val="24"/>
-                <w:rPrChange w:id="398" w:author="Abdul Ahad" w:date="2019-10-07T08:41:00Z">
+                <w:rPrChange w:id="396" w:author="Abdul Ahad" w:date="2019-10-07T08:41:00Z">
                   <w:rPr>
-                    <w:ins w:id="399" w:author="Abdul Ahad" w:date="2019-10-07T08:36:00Z"/>
+                    <w:ins w:id="397" w:author="Abdul Ahad" w:date="2019-10-07T08:36:00Z"/>
                     <w:rFonts w:ascii="Varela" w:hAnsi="Varela"/>
                     <w:b/>
                     <w:bCs/>
@@ -3862,13 +3847,13 @@
                 </w:rPrChange>
               </w:rPr>
             </w:pPr>
-            <w:ins w:id="400" w:author="Abdul Ahad" w:date="2019-10-07T08:39:00Z">
+            <w:ins w:id="398" w:author="Abdul Ahad" w:date="2019-10-07T08:39:00Z">
               <w:r>
                 <w:rPr>
                   <w:rFonts w:ascii="Calibri Light" w:eastAsia="Times New Roman" w:hAnsi="Calibri Light" w:cs="Calibri Light"/>
                   <w:sz w:val="24"/>
                   <w:szCs w:val="24"/>
-                  <w:rPrChange w:id="401" w:author="Abdul Ahad" w:date="2019-10-07T08:41:00Z">
+                  <w:rPrChange w:id="399" w:author="Abdul Ahad" w:date="2019-10-07T08:41:00Z">
                     <w:rPr>
                       <w:rFonts w:ascii="Varela" w:hAnsi="Varela"/>
                       <w:b/>
@@ -3884,7 +3869,7 @@
       </w:tr>
       <w:tr>
         <w:trPr>
-          <w:ins w:id="402" w:author="Abdul Ahad" w:date="2019-10-07T08:36:00Z"/>
+          <w:ins w:id="400" w:author="Abdul Ahad" w:date="2019-10-07T08:36:00Z"/>
         </w:trPr>
         <w:tc>
           <w:tcPr>
@@ -3893,13 +3878,13 @@
           <w:p>
             <w:pPr>
               <w:rPr>
-                <w:ins w:id="403" w:author="Abdul Ahad" w:date="2019-10-07T08:36:00Z"/>
+                <w:ins w:id="401" w:author="Abdul Ahad" w:date="2019-10-07T08:36:00Z"/>
                 <w:rFonts w:ascii="Calibri Light" w:eastAsia="Times New Roman" w:hAnsi="Calibri Light" w:cs="Calibri Light"/>
                 <w:sz w:val="24"/>
                 <w:szCs w:val="24"/>
-                <w:rPrChange w:id="404" w:author="Abdul Ahad" w:date="2019-10-07T08:41:00Z">
+                <w:rPrChange w:id="402" w:author="Abdul Ahad" w:date="2019-10-07T08:41:00Z">
                   <w:rPr>
-                    <w:ins w:id="405" w:author="Abdul Ahad" w:date="2019-10-07T08:36:00Z"/>
+                    <w:ins w:id="403" w:author="Abdul Ahad" w:date="2019-10-07T08:36:00Z"/>
                     <w:rFonts w:ascii="Varela" w:hAnsi="Varela"/>
                     <w:b/>
                     <w:bCs/>
@@ -3907,13 +3892,13 @@
                 </w:rPrChange>
               </w:rPr>
             </w:pPr>
-            <w:ins w:id="406" w:author="Abdul Ahad" w:date="2019-10-07T08:39:00Z">
+            <w:ins w:id="404" w:author="Abdul Ahad" w:date="2019-10-07T08:39:00Z">
               <w:r>
                 <w:rPr>
                   <w:rFonts w:ascii="Calibri Light" w:eastAsia="Times New Roman" w:hAnsi="Calibri Light" w:cs="Calibri Light"/>
                   <w:sz w:val="24"/>
                   <w:szCs w:val="24"/>
-                  <w:rPrChange w:id="407" w:author="Abdul Ahad" w:date="2019-10-07T08:41:00Z">
+                  <w:rPrChange w:id="405" w:author="Abdul Ahad" w:date="2019-10-07T08:41:00Z">
                     <w:rPr>
                       <w:rFonts w:ascii="Varela" w:hAnsi="Varela"/>
                       <w:b/>
@@ -3933,13 +3918,13 @@
           <w:p>
             <w:pPr>
               <w:rPr>
-                <w:ins w:id="408" w:author="Abdul Ahad" w:date="2019-10-07T08:36:00Z"/>
+                <w:ins w:id="406" w:author="Abdul Ahad" w:date="2019-10-07T08:36:00Z"/>
                 <w:rFonts w:ascii="Calibri Light" w:eastAsia="Times New Roman" w:hAnsi="Calibri Light" w:cs="Calibri Light"/>
                 <w:sz w:val="24"/>
                 <w:szCs w:val="24"/>
-                <w:rPrChange w:id="409" w:author="Abdul Ahad" w:date="2019-10-07T08:41:00Z">
+                <w:rPrChange w:id="407" w:author="Abdul Ahad" w:date="2019-10-07T08:41:00Z">
                   <w:rPr>
-                    <w:ins w:id="410" w:author="Abdul Ahad" w:date="2019-10-07T08:36:00Z"/>
+                    <w:ins w:id="408" w:author="Abdul Ahad" w:date="2019-10-07T08:36:00Z"/>
                     <w:rFonts w:ascii="Varela" w:hAnsi="Varela"/>
                     <w:b/>
                     <w:bCs/>
@@ -3947,13 +3932,13 @@
                 </w:rPrChange>
               </w:rPr>
             </w:pPr>
-            <w:ins w:id="411" w:author="Abdul Ahad" w:date="2019-10-07T08:39:00Z">
+            <w:ins w:id="409" w:author="Abdul Ahad" w:date="2019-10-07T08:39:00Z">
               <w:r>
                 <w:rPr>
                   <w:rFonts w:ascii="Calibri Light" w:eastAsia="Times New Roman" w:hAnsi="Calibri Light" w:cs="Calibri Light"/>
                   <w:sz w:val="24"/>
                   <w:szCs w:val="24"/>
-                  <w:rPrChange w:id="412" w:author="Abdul Ahad" w:date="2019-10-07T08:41:00Z">
+                  <w:rPrChange w:id="410" w:author="Abdul Ahad" w:date="2019-10-07T08:41:00Z">
                     <w:rPr>
                       <w:rFonts w:ascii="Varela" w:hAnsi="Varela"/>
                       <w:b/>
@@ -3964,7 +3949,7 @@
                 <w:t>Cellular</w:t>
               </w:r>
             </w:ins>
-            <w:ins w:id="413" w:author="Abdul Ahad" w:date="2019-10-07T08:47:00Z">
+            <w:ins w:id="411" w:author="Abdul Ahad" w:date="2019-10-07T08:47:00Z">
               <w:r>
                 <w:rPr>
                   <w:rFonts w:ascii="Calibri Light" w:eastAsia="Times New Roman" w:hAnsi="Calibri Light" w:cs="Calibri Light"/>
@@ -3981,13 +3966,13 @@
     <w:p>
       <w:pPr>
         <w:rPr>
-          <w:ins w:id="414" w:author="Abdul Ahad" w:date="2019-10-07T08:36:00Z"/>
+          <w:ins w:id="412" w:author="Abdul Ahad" w:date="2019-10-07T08:36:00Z"/>
           <w:rFonts w:ascii="Varela" w:hAnsi="Varela"/>
           <w:b/>
           <w:bCs/>
-          <w:rPrChange w:id="415" w:author="Abdul Ahad" w:date="2019-10-06T11:33:00Z">
+          <w:rPrChange w:id="413" w:author="Abdul Ahad" w:date="2019-10-06T11:33:00Z">
             <w:rPr>
-              <w:ins w:id="416" w:author="Abdul Ahad" w:date="2019-10-07T08:36:00Z"/>
+              <w:ins w:id="414" w:author="Abdul Ahad" w:date="2019-10-07T08:36:00Z"/>
               <w:rFonts w:ascii="Varela" w:hAnsi="Varela"/>
             </w:rPr>
           </w:rPrChange>
@@ -3997,7 +3982,7 @@
     <w:p>
       <w:pPr>
         <w:rPr>
-          <w:del w:id="417" w:author="Abdul Ahad" w:date="2019-10-07T08:01:00Z"/>
+          <w:del w:id="415" w:author="Abdul Ahad" w:date="2019-10-07T08:01:00Z"/>
           <w:rFonts w:ascii="Varela" w:hAnsi="Varela"/>
           <w:b/>
           <w:bCs/>

</xml_diff>